<commit_message>
says i have to commit
</commit_message>
<xml_diff>
--- a/Documents/Revature_Review.docx
+++ b/Documents/Revature_Review.docx
@@ -923,25 +923,7 @@
                 <w:szCs w:val="24"/>
               </w:rPr>
               <w:lastRenderedPageBreak/>
-              <w:t>Variable Arguments “</w:t>
-            </w:r>
-            <w:proofErr w:type="spellStart"/>
-            <w:r>
-              <w:rPr>
-                <w:rFonts w:ascii="Times New Roman" w:hAnsi="Times New Roman" w:cs="Times New Roman"/>
-                <w:sz w:val="24"/>
-                <w:szCs w:val="24"/>
-              </w:rPr>
-              <w:t>varargs</w:t>
-            </w:r>
-            <w:proofErr w:type="spellEnd"/>
-            <w:r>
-              <w:rPr>
-                <w:rFonts w:ascii="Times New Roman" w:hAnsi="Times New Roman" w:cs="Times New Roman"/>
-                <w:sz w:val="24"/>
-                <w:szCs w:val="24"/>
-              </w:rPr>
-              <w:t>”</w:t>
+              <w:t>Variable Arguments “varargs”</w:t>
             </w:r>
           </w:p>
         </w:tc>
@@ -966,27 +948,7 @@
                 <w:sz w:val="24"/>
                 <w:szCs w:val="24"/>
               </w:rPr>
-              <w:t>Variable Arguments “</w:t>
-            </w:r>
-            <w:proofErr w:type="spellStart"/>
-            <w:r>
-              <w:rPr>
-                <w:rFonts w:ascii="Times New Roman" w:eastAsia="Times New Roman" w:hAnsi="Times New Roman" w:cs="Times New Roman"/>
-                <w:color w:val="000000"/>
-                <w:sz w:val="24"/>
-                <w:szCs w:val="24"/>
-              </w:rPr>
-              <w:t>varargs</w:t>
-            </w:r>
-            <w:proofErr w:type="spellEnd"/>
-            <w:r>
-              <w:rPr>
-                <w:rFonts w:ascii="Times New Roman" w:eastAsia="Times New Roman" w:hAnsi="Times New Roman" w:cs="Times New Roman"/>
-                <w:color w:val="000000"/>
-                <w:sz w:val="24"/>
-                <w:szCs w:val="24"/>
-              </w:rPr>
-              <w:t>”</w:t>
+              <w:t>Variable Arguments “varargs”</w:t>
             </w:r>
           </w:p>
           <w:p>
@@ -1133,76 +1095,14 @@
                 <w:szCs w:val="24"/>
               </w:rPr>
             </w:pPr>
-            <w:proofErr w:type="spellStart"/>
-            <w:r>
-              <w:rPr>
-                <w:rFonts w:ascii="Times New Roman" w:eastAsia="Times New Roman" w:hAnsi="Times New Roman" w:cs="Times New Roman"/>
-                <w:color w:val="000000"/>
-                <w:sz w:val="24"/>
-                <w:szCs w:val="24"/>
-              </w:rPr>
-              <w:t>ie</w:t>
-            </w:r>
-            <w:proofErr w:type="spellEnd"/>
-            <w:r>
-              <w:rPr>
-                <w:rFonts w:ascii="Times New Roman" w:eastAsia="Times New Roman" w:hAnsi="Times New Roman" w:cs="Times New Roman"/>
-                <w:color w:val="000000"/>
-                <w:sz w:val="24"/>
-                <w:szCs w:val="24"/>
-              </w:rPr>
-              <w:t xml:space="preserve">. </w:t>
-            </w:r>
-            <w:proofErr w:type="spellStart"/>
-            <w:proofErr w:type="gramStart"/>
-            <w:r>
-              <w:rPr>
-                <w:rFonts w:ascii="Times New Roman" w:eastAsia="Times New Roman" w:hAnsi="Times New Roman" w:cs="Times New Roman"/>
-                <w:color w:val="000000"/>
-                <w:sz w:val="24"/>
-                <w:szCs w:val="24"/>
-              </w:rPr>
-              <w:t>someMethod</w:t>
-            </w:r>
-            <w:proofErr w:type="spellEnd"/>
-            <w:r>
-              <w:rPr>
-                <w:rFonts w:ascii="Times New Roman" w:eastAsia="Times New Roman" w:hAnsi="Times New Roman" w:cs="Times New Roman"/>
-                <w:color w:val="000000"/>
-                <w:sz w:val="24"/>
-                <w:szCs w:val="24"/>
-              </w:rPr>
-              <w:t>(</w:t>
-            </w:r>
-            <w:proofErr w:type="gramEnd"/>
-            <w:r>
-              <w:rPr>
-                <w:rFonts w:ascii="Times New Roman" w:eastAsia="Times New Roman" w:hAnsi="Times New Roman" w:cs="Times New Roman"/>
-                <w:color w:val="000000"/>
-                <w:sz w:val="24"/>
-                <w:szCs w:val="24"/>
-              </w:rPr>
-              <w:t>Object...</w:t>
-            </w:r>
-            <w:proofErr w:type="spellStart"/>
-            <w:r>
-              <w:rPr>
-                <w:rFonts w:ascii="Times New Roman" w:eastAsia="Times New Roman" w:hAnsi="Times New Roman" w:cs="Times New Roman"/>
-                <w:color w:val="000000"/>
-                <w:sz w:val="24"/>
-                <w:szCs w:val="24"/>
-              </w:rPr>
-              <w:t>objs</w:t>
-            </w:r>
-            <w:proofErr w:type="spellEnd"/>
-            <w:r>
-              <w:rPr>
-                <w:rFonts w:ascii="Times New Roman" w:eastAsia="Times New Roman" w:hAnsi="Times New Roman" w:cs="Times New Roman"/>
-                <w:color w:val="000000"/>
-                <w:sz w:val="24"/>
-                <w:szCs w:val="24"/>
-              </w:rPr>
-              <w:t>)</w:t>
+            <w:r>
+              <w:rPr>
+                <w:rFonts w:ascii="Times New Roman" w:eastAsia="Times New Roman" w:hAnsi="Times New Roman" w:cs="Times New Roman"/>
+                <w:color w:val="000000"/>
+                <w:sz w:val="24"/>
+                <w:szCs w:val="24"/>
+              </w:rPr>
+              <w:t>ie. someMethod(Object...objs)</w:t>
             </w:r>
           </w:p>
           <w:p>
@@ -1229,25 +1129,7 @@
                 <w:sz w:val="24"/>
                 <w:szCs w:val="24"/>
               </w:rPr>
-              <w:t xml:space="preserve">Also implies that only one </w:t>
-            </w:r>
-            <w:proofErr w:type="spellStart"/>
-            <w:r>
-              <w:rPr>
-                <w:rFonts w:ascii="Times New Roman" w:eastAsia="Times New Roman" w:hAnsi="Times New Roman" w:cs="Times New Roman"/>
-                <w:sz w:val="24"/>
-                <w:szCs w:val="24"/>
-              </w:rPr>
-              <w:t>varargs</w:t>
-            </w:r>
-            <w:proofErr w:type="spellEnd"/>
-            <w:r>
-              <w:rPr>
-                <w:rFonts w:ascii="Times New Roman" w:eastAsia="Times New Roman" w:hAnsi="Times New Roman" w:cs="Times New Roman"/>
-                <w:sz w:val="24"/>
-                <w:szCs w:val="24"/>
-              </w:rPr>
-              <w:t xml:space="preserve"> allowed per method.</w:t>
+              <w:t>Also implies that only one varargs allowed per method.</w:t>
             </w:r>
           </w:p>
           <w:p>
@@ -1268,76 +1150,14 @@
                 <w:szCs w:val="24"/>
               </w:rPr>
             </w:pPr>
-            <w:proofErr w:type="spellStart"/>
-            <w:r>
-              <w:rPr>
-                <w:rFonts w:ascii="Times New Roman" w:eastAsia="Times New Roman" w:hAnsi="Times New Roman" w:cs="Times New Roman"/>
-                <w:color w:val="000000"/>
-                <w:sz w:val="24"/>
-                <w:szCs w:val="24"/>
-              </w:rPr>
-              <w:t>ie</w:t>
-            </w:r>
-            <w:proofErr w:type="spellEnd"/>
-            <w:r>
-              <w:rPr>
-                <w:rFonts w:ascii="Times New Roman" w:eastAsia="Times New Roman" w:hAnsi="Times New Roman" w:cs="Times New Roman"/>
-                <w:color w:val="000000"/>
-                <w:sz w:val="24"/>
-                <w:szCs w:val="24"/>
-              </w:rPr>
-              <w:t xml:space="preserve">. </w:t>
-            </w:r>
-            <w:proofErr w:type="spellStart"/>
-            <w:proofErr w:type="gramStart"/>
-            <w:r>
-              <w:rPr>
-                <w:rFonts w:ascii="Times New Roman" w:eastAsia="Times New Roman" w:hAnsi="Times New Roman" w:cs="Times New Roman"/>
-                <w:color w:val="000000"/>
-                <w:sz w:val="24"/>
-                <w:szCs w:val="24"/>
-              </w:rPr>
-              <w:t>someMethod</w:t>
-            </w:r>
-            <w:proofErr w:type="spellEnd"/>
-            <w:r>
-              <w:rPr>
-                <w:rFonts w:ascii="Times New Roman" w:eastAsia="Times New Roman" w:hAnsi="Times New Roman" w:cs="Times New Roman"/>
-                <w:color w:val="000000"/>
-                <w:sz w:val="24"/>
-                <w:szCs w:val="24"/>
-              </w:rPr>
-              <w:t>(</w:t>
-            </w:r>
-            <w:proofErr w:type="gramEnd"/>
-            <w:r>
-              <w:rPr>
-                <w:rFonts w:ascii="Times New Roman" w:eastAsia="Times New Roman" w:hAnsi="Times New Roman" w:cs="Times New Roman"/>
-                <w:color w:val="000000"/>
-                <w:sz w:val="24"/>
-                <w:szCs w:val="24"/>
-              </w:rPr>
-              <w:t xml:space="preserve">int n, </w:t>
-            </w:r>
-            <w:proofErr w:type="spellStart"/>
-            <w:r>
-              <w:rPr>
-                <w:rFonts w:ascii="Times New Roman" w:eastAsia="Times New Roman" w:hAnsi="Times New Roman" w:cs="Times New Roman"/>
-                <w:color w:val="000000"/>
-                <w:sz w:val="24"/>
-                <w:szCs w:val="24"/>
-              </w:rPr>
-              <w:t>boolean</w:t>
-            </w:r>
-            <w:proofErr w:type="spellEnd"/>
-            <w:r>
-              <w:rPr>
-                <w:rFonts w:ascii="Times New Roman" w:eastAsia="Times New Roman" w:hAnsi="Times New Roman" w:cs="Times New Roman"/>
-                <w:color w:val="000000"/>
-                <w:sz w:val="24"/>
-                <w:szCs w:val="24"/>
-              </w:rPr>
-              <w:t xml:space="preserve"> b, String...strs)</w:t>
+            <w:r>
+              <w:rPr>
+                <w:rFonts w:ascii="Times New Roman" w:eastAsia="Times New Roman" w:hAnsi="Times New Roman" w:cs="Times New Roman"/>
+                <w:color w:val="000000"/>
+                <w:sz w:val="24"/>
+                <w:szCs w:val="24"/>
+              </w:rPr>
+              <w:t>ie. someMethod(int n, boolean b, String...strs)</w:t>
             </w:r>
           </w:p>
           <w:p>
@@ -1396,25 +1216,14 @@
                 <w:szCs w:val="24"/>
               </w:rPr>
             </w:pPr>
-            <w:proofErr w:type="spellStart"/>
-            <w:r>
-              <w:rPr>
-                <w:rFonts w:ascii="Times New Roman" w:eastAsia="Times New Roman" w:hAnsi="Times New Roman" w:cs="Times New Roman"/>
-                <w:color w:val="000000"/>
-                <w:sz w:val="24"/>
-                <w:szCs w:val="24"/>
-              </w:rPr>
-              <w:t>ie</w:t>
-            </w:r>
-            <w:proofErr w:type="spellEnd"/>
-            <w:r>
-              <w:rPr>
-                <w:rFonts w:ascii="Times New Roman" w:eastAsia="Times New Roman" w:hAnsi="Times New Roman" w:cs="Times New Roman"/>
-                <w:color w:val="000000"/>
-                <w:sz w:val="24"/>
-                <w:szCs w:val="24"/>
-              </w:rPr>
-              <w:t xml:space="preserve">. </w:t>
+            <w:r>
+              <w:rPr>
+                <w:rFonts w:ascii="Times New Roman" w:eastAsia="Times New Roman" w:hAnsi="Times New Roman" w:cs="Times New Roman"/>
+                <w:color w:val="000000"/>
+                <w:sz w:val="24"/>
+                <w:szCs w:val="24"/>
+              </w:rPr>
+              <w:t xml:space="preserve">ie. </w:t>
             </w:r>
             <w:r>
               <w:rPr>
@@ -1504,17 +1313,7 @@
                 <w:sz w:val="24"/>
                 <w:szCs w:val="24"/>
               </w:rPr>
-              <w:t xml:space="preserve"> </w:t>
-            </w:r>
-            <w:proofErr w:type="gramStart"/>
-            <w:r>
-              <w:rPr>
-                <w:rFonts w:ascii="Times New Roman" w:eastAsia="Times New Roman" w:hAnsi="Times New Roman" w:cs="Times New Roman"/>
-                <w:color w:val="000000"/>
-                <w:sz w:val="24"/>
-                <w:szCs w:val="24"/>
-              </w:rPr>
-              <w:t xml:space="preserve">{ </w:t>
+              <w:t xml:space="preserve"> { </w:t>
             </w:r>
             <w:r>
               <w:rPr>
@@ -1523,17 +1322,7 @@
                 <w:sz w:val="24"/>
                 <w:szCs w:val="24"/>
               </w:rPr>
-              <w:t>/</w:t>
-            </w:r>
-            <w:proofErr w:type="gramEnd"/>
-            <w:r>
-              <w:rPr>
-                <w:rFonts w:ascii="Times New Roman" w:eastAsia="Times New Roman" w:hAnsi="Times New Roman" w:cs="Times New Roman"/>
-                <w:color w:val="880000"/>
-                <w:sz w:val="24"/>
-                <w:szCs w:val="24"/>
-              </w:rPr>
-              <w:t>* does something</w:t>
+              <w:t>/* does something</w:t>
             </w:r>
             <w:r>
               <w:rPr>
@@ -1838,25 +1627,7 @@
                 <w:sz w:val="24"/>
                 <w:szCs w:val="24"/>
               </w:rPr>
-              <w:t>defined constructors. (This is not the same as no-</w:t>
-            </w:r>
-            <w:proofErr w:type="spellStart"/>
-            <w:r>
-              <w:rPr>
-                <w:rFonts w:ascii="Times New Roman" w:hAnsi="Times New Roman" w:cs="Times New Roman"/>
-                <w:sz w:val="24"/>
-                <w:szCs w:val="24"/>
-              </w:rPr>
-              <w:t>args</w:t>
-            </w:r>
-            <w:proofErr w:type="spellEnd"/>
-            <w:r>
-              <w:rPr>
-                <w:rFonts w:ascii="Times New Roman" w:hAnsi="Times New Roman" w:cs="Times New Roman"/>
-                <w:sz w:val="24"/>
-                <w:szCs w:val="24"/>
-              </w:rPr>
-              <w:t xml:space="preserve"> constructors which can be explicitly defined.)</w:t>
+              <w:t>defined constructors. (This is not the same as no-args constructors which can be explicitly defined.)</w:t>
             </w:r>
           </w:p>
           <w:p>
@@ -1871,41 +1642,13 @@
                 <w:szCs w:val="24"/>
               </w:rPr>
             </w:pPr>
-            <w:proofErr w:type="gramStart"/>
-            <w:r>
-              <w:rPr>
-                <w:rFonts w:ascii="Times New Roman" w:hAnsi="Times New Roman" w:cs="Times New Roman"/>
-                <w:sz w:val="24"/>
-                <w:szCs w:val="24"/>
-              </w:rPr>
-              <w:t>super(</w:t>
-            </w:r>
-            <w:proofErr w:type="gramEnd"/>
-            <w:r>
-              <w:rPr>
-                <w:rFonts w:ascii="Times New Roman" w:hAnsi="Times New Roman" w:cs="Times New Roman"/>
-                <w:sz w:val="24"/>
-                <w:szCs w:val="24"/>
-              </w:rPr>
-              <w:t>) - a keyword method that calls the immediate super class’ no-</w:t>
-            </w:r>
-            <w:proofErr w:type="spellStart"/>
-            <w:r>
-              <w:rPr>
-                <w:rFonts w:ascii="Times New Roman" w:hAnsi="Times New Roman" w:cs="Times New Roman"/>
-                <w:sz w:val="24"/>
-                <w:szCs w:val="24"/>
-              </w:rPr>
-              <w:t>args</w:t>
-            </w:r>
-            <w:proofErr w:type="spellEnd"/>
-            <w:r>
-              <w:rPr>
-                <w:rFonts w:ascii="Times New Roman" w:hAnsi="Times New Roman" w:cs="Times New Roman"/>
-                <w:sz w:val="24"/>
-                <w:szCs w:val="24"/>
-              </w:rPr>
-              <w:t xml:space="preserve"> constructor.</w:t>
+            <w:r>
+              <w:rPr>
+                <w:rFonts w:ascii="Times New Roman" w:hAnsi="Times New Roman" w:cs="Times New Roman"/>
+                <w:sz w:val="24"/>
+                <w:szCs w:val="24"/>
+              </w:rPr>
+              <w:t>super() - a keyword method that calls the immediate super class’ no-args constructor.</w:t>
             </w:r>
           </w:p>
           <w:p>
@@ -1920,41 +1663,13 @@
                 <w:szCs w:val="24"/>
               </w:rPr>
             </w:pPr>
-            <w:proofErr w:type="gramStart"/>
-            <w:r>
-              <w:rPr>
-                <w:rFonts w:ascii="Times New Roman" w:hAnsi="Times New Roman" w:cs="Times New Roman"/>
-                <w:sz w:val="24"/>
-                <w:szCs w:val="24"/>
-              </w:rPr>
-              <w:t>this(</w:t>
-            </w:r>
-            <w:proofErr w:type="gramEnd"/>
-            <w:r>
-              <w:rPr>
-                <w:rFonts w:ascii="Times New Roman" w:hAnsi="Times New Roman" w:cs="Times New Roman"/>
-                <w:sz w:val="24"/>
-                <w:szCs w:val="24"/>
-              </w:rPr>
-              <w:t>) - a keyword method that calls the no-</w:t>
-            </w:r>
-            <w:proofErr w:type="spellStart"/>
-            <w:r>
-              <w:rPr>
-                <w:rFonts w:ascii="Times New Roman" w:hAnsi="Times New Roman" w:cs="Times New Roman"/>
-                <w:sz w:val="24"/>
-                <w:szCs w:val="24"/>
-              </w:rPr>
-              <w:t>args</w:t>
-            </w:r>
-            <w:proofErr w:type="spellEnd"/>
-            <w:r>
-              <w:rPr>
-                <w:rFonts w:ascii="Times New Roman" w:hAnsi="Times New Roman" w:cs="Times New Roman"/>
-                <w:sz w:val="24"/>
-                <w:szCs w:val="24"/>
-              </w:rPr>
-              <w:t xml:space="preserve"> constructor of the this method was called in.</w:t>
+            <w:r>
+              <w:rPr>
+                <w:rFonts w:ascii="Times New Roman" w:hAnsi="Times New Roman" w:cs="Times New Roman"/>
+                <w:sz w:val="24"/>
+                <w:szCs w:val="24"/>
+              </w:rPr>
+              <w:t>this() - a keyword method that calls the no-args constructor of the this method was called in.</w:t>
             </w:r>
           </w:p>
           <w:p>
@@ -1992,25 +1707,7 @@
                 <w:sz w:val="24"/>
                 <w:szCs w:val="24"/>
               </w:rPr>
-              <w:t xml:space="preserve">Instances are “example” occurrences of </w:t>
-            </w:r>
-            <w:proofErr w:type="gramStart"/>
-            <w:r>
-              <w:rPr>
-                <w:rFonts w:ascii="Times New Roman" w:hAnsi="Times New Roman" w:cs="Times New Roman"/>
-                <w:sz w:val="24"/>
-                <w:szCs w:val="24"/>
-              </w:rPr>
-              <w:t>an</w:t>
-            </w:r>
-            <w:proofErr w:type="gramEnd"/>
-            <w:r>
-              <w:rPr>
-                <w:rFonts w:ascii="Times New Roman" w:hAnsi="Times New Roman" w:cs="Times New Roman"/>
-                <w:sz w:val="24"/>
-                <w:szCs w:val="24"/>
-              </w:rPr>
-              <w:t xml:space="preserve"> class. Objects are instances of classes.</w:t>
+              <w:t>Instances are “example” occurrences of an class. Objects are instances of classes.</w:t>
             </w:r>
           </w:p>
         </w:tc>
@@ -2263,33 +1960,13 @@
                 <w:szCs w:val="24"/>
               </w:rPr>
             </w:pPr>
-            <w:proofErr w:type="spellStart"/>
-            <w:proofErr w:type="gramStart"/>
-            <w:r>
-              <w:rPr>
-                <w:rFonts w:ascii="Times New Roman" w:hAnsi="Times New Roman" w:cs="Times New Roman"/>
-                <w:sz w:val="24"/>
-                <w:szCs w:val="24"/>
-              </w:rPr>
-              <w:t>binarySearch</w:t>
-            </w:r>
-            <w:proofErr w:type="spellEnd"/>
-            <w:r>
-              <w:rPr>
-                <w:rFonts w:ascii="Times New Roman" w:hAnsi="Times New Roman" w:cs="Times New Roman"/>
-                <w:sz w:val="24"/>
-                <w:szCs w:val="24"/>
-              </w:rPr>
-              <w:t>(</w:t>
-            </w:r>
-            <w:proofErr w:type="gramEnd"/>
-            <w:r>
-              <w:rPr>
-                <w:rFonts w:ascii="Times New Roman" w:hAnsi="Times New Roman" w:cs="Times New Roman"/>
-                <w:sz w:val="24"/>
-                <w:szCs w:val="24"/>
-              </w:rPr>
-              <w:t>)</w:t>
+            <w:r>
+              <w:rPr>
+                <w:rFonts w:ascii="Times New Roman" w:hAnsi="Times New Roman" w:cs="Times New Roman"/>
+                <w:sz w:val="24"/>
+                <w:szCs w:val="24"/>
+              </w:rPr>
+              <w:t>binarySearch()</w:t>
             </w:r>
           </w:p>
           <w:p>
@@ -2305,33 +1982,13 @@
                 <w:szCs w:val="24"/>
               </w:rPr>
             </w:pPr>
-            <w:proofErr w:type="spellStart"/>
-            <w:proofErr w:type="gramStart"/>
-            <w:r>
-              <w:rPr>
-                <w:rFonts w:ascii="Times New Roman" w:hAnsi="Times New Roman" w:cs="Times New Roman"/>
-                <w:sz w:val="24"/>
-                <w:szCs w:val="24"/>
-              </w:rPr>
-              <w:t>copyOf</w:t>
-            </w:r>
-            <w:proofErr w:type="spellEnd"/>
-            <w:r>
-              <w:rPr>
-                <w:rFonts w:ascii="Times New Roman" w:hAnsi="Times New Roman" w:cs="Times New Roman"/>
-                <w:sz w:val="24"/>
-                <w:szCs w:val="24"/>
-              </w:rPr>
-              <w:t>(</w:t>
-            </w:r>
-            <w:proofErr w:type="gramEnd"/>
-            <w:r>
-              <w:rPr>
-                <w:rFonts w:ascii="Times New Roman" w:hAnsi="Times New Roman" w:cs="Times New Roman"/>
-                <w:sz w:val="24"/>
-                <w:szCs w:val="24"/>
-              </w:rPr>
-              <w:t>)</w:t>
+            <w:r>
+              <w:rPr>
+                <w:rFonts w:ascii="Times New Roman" w:hAnsi="Times New Roman" w:cs="Times New Roman"/>
+                <w:sz w:val="24"/>
+                <w:szCs w:val="24"/>
+              </w:rPr>
+              <w:t>copyOf()</w:t>
             </w:r>
           </w:p>
           <w:p>
@@ -2347,23 +2004,13 @@
                 <w:szCs w:val="24"/>
               </w:rPr>
             </w:pPr>
-            <w:proofErr w:type="gramStart"/>
-            <w:r>
-              <w:rPr>
-                <w:rFonts w:ascii="Times New Roman" w:hAnsi="Times New Roman" w:cs="Times New Roman"/>
-                <w:sz w:val="24"/>
-                <w:szCs w:val="24"/>
-              </w:rPr>
-              <w:t>equals(</w:t>
-            </w:r>
-            <w:proofErr w:type="gramEnd"/>
-            <w:r>
-              <w:rPr>
-                <w:rFonts w:ascii="Times New Roman" w:hAnsi="Times New Roman" w:cs="Times New Roman"/>
-                <w:sz w:val="24"/>
-                <w:szCs w:val="24"/>
-              </w:rPr>
-              <w:t>)</w:t>
+            <w:r>
+              <w:rPr>
+                <w:rFonts w:ascii="Times New Roman" w:hAnsi="Times New Roman" w:cs="Times New Roman"/>
+                <w:sz w:val="24"/>
+                <w:szCs w:val="24"/>
+              </w:rPr>
+              <w:t>equals()</w:t>
             </w:r>
           </w:p>
           <w:p>
@@ -2379,23 +2026,13 @@
                 <w:szCs w:val="24"/>
               </w:rPr>
             </w:pPr>
-            <w:proofErr w:type="gramStart"/>
-            <w:r>
-              <w:rPr>
-                <w:rFonts w:ascii="Times New Roman" w:hAnsi="Times New Roman" w:cs="Times New Roman"/>
-                <w:sz w:val="24"/>
-                <w:szCs w:val="24"/>
-              </w:rPr>
-              <w:t>fill(</w:t>
-            </w:r>
-            <w:proofErr w:type="gramEnd"/>
-            <w:r>
-              <w:rPr>
-                <w:rFonts w:ascii="Times New Roman" w:hAnsi="Times New Roman" w:cs="Times New Roman"/>
-                <w:sz w:val="24"/>
-                <w:szCs w:val="24"/>
-              </w:rPr>
-              <w:t>)</w:t>
+            <w:r>
+              <w:rPr>
+                <w:rFonts w:ascii="Times New Roman" w:hAnsi="Times New Roman" w:cs="Times New Roman"/>
+                <w:sz w:val="24"/>
+                <w:szCs w:val="24"/>
+              </w:rPr>
+              <w:t>fill()</w:t>
             </w:r>
           </w:p>
           <w:p>
@@ -2411,23 +2048,13 @@
                 <w:szCs w:val="24"/>
               </w:rPr>
             </w:pPr>
-            <w:proofErr w:type="gramStart"/>
-            <w:r>
-              <w:rPr>
-                <w:rFonts w:ascii="Times New Roman" w:hAnsi="Times New Roman" w:cs="Times New Roman"/>
-                <w:sz w:val="24"/>
-                <w:szCs w:val="24"/>
-              </w:rPr>
-              <w:t>sort(</w:t>
-            </w:r>
-            <w:proofErr w:type="gramEnd"/>
-            <w:r>
-              <w:rPr>
-                <w:rFonts w:ascii="Times New Roman" w:hAnsi="Times New Roman" w:cs="Times New Roman"/>
-                <w:sz w:val="24"/>
-                <w:szCs w:val="24"/>
-              </w:rPr>
-              <w:t>)</w:t>
+            <w:r>
+              <w:rPr>
+                <w:rFonts w:ascii="Times New Roman" w:hAnsi="Times New Roman" w:cs="Times New Roman"/>
+                <w:sz w:val="24"/>
+                <w:szCs w:val="24"/>
+              </w:rPr>
+              <w:t>sort()</w:t>
             </w:r>
           </w:p>
         </w:tc>
@@ -2621,19 +2248,11 @@
                 <w:rFonts w:ascii="Times New Roman" w:hAnsi="Times New Roman" w:cs="Times New Roman"/>
               </w:rPr>
             </w:pPr>
-            <w:proofErr w:type="spellStart"/>
-            <w:r>
-              <w:rPr>
-                <w:rFonts w:ascii="Times New Roman" w:hAnsi="Times New Roman" w:cs="Times New Roman"/>
-              </w:rPr>
-              <w:t>FallThrough</w:t>
-            </w:r>
-            <w:proofErr w:type="spellEnd"/>
-            <w:r>
-              <w:rPr>
-                <w:rFonts w:ascii="Times New Roman" w:hAnsi="Times New Roman" w:cs="Times New Roman"/>
-              </w:rPr>
-              <w:t xml:space="preserve"> - if you don’t have a break statement, it will just run everything</w:t>
+            <w:r>
+              <w:rPr>
+                <w:rFonts w:ascii="Times New Roman" w:hAnsi="Times New Roman" w:cs="Times New Roman"/>
+              </w:rPr>
+              <w:t>FallThrough - if you don’t have a break statement, it will just run everything</w:t>
             </w:r>
           </w:p>
           <w:p>
@@ -2651,35 +2270,7 @@
               <w:rPr>
                 <w:rFonts w:ascii="Times New Roman" w:hAnsi="Times New Roman" w:cs="Times New Roman"/>
               </w:rPr>
-              <w:t xml:space="preserve">String, </w:t>
-            </w:r>
-            <w:proofErr w:type="spellStart"/>
-            <w:r>
-              <w:rPr>
-                <w:rFonts w:ascii="Times New Roman" w:hAnsi="Times New Roman" w:cs="Times New Roman"/>
-              </w:rPr>
-              <w:t>enum</w:t>
-            </w:r>
-            <w:proofErr w:type="spellEnd"/>
-            <w:r>
-              <w:rPr>
-                <w:rFonts w:ascii="Times New Roman" w:hAnsi="Times New Roman" w:cs="Times New Roman"/>
-              </w:rPr>
-              <w:t xml:space="preserve">, </w:t>
-            </w:r>
-            <w:proofErr w:type="spellStart"/>
-            <w:r>
-              <w:rPr>
-                <w:rFonts w:ascii="Times New Roman" w:hAnsi="Times New Roman" w:cs="Times New Roman"/>
-              </w:rPr>
-              <w:t>ints</w:t>
-            </w:r>
-            <w:proofErr w:type="spellEnd"/>
-            <w:r>
-              <w:rPr>
-                <w:rFonts w:ascii="Times New Roman" w:hAnsi="Times New Roman" w:cs="Times New Roman"/>
-              </w:rPr>
-              <w:t>, any primitive that can be casted to int</w:t>
+              <w:t>String, enum, ints, any primitive that can be casted to int</w:t>
             </w:r>
           </w:p>
           <w:p>
@@ -3292,25 +2883,7 @@
                 <w:sz w:val="24"/>
                 <w:szCs w:val="24"/>
               </w:rPr>
-              <w:t xml:space="preserve">Contains the </w:t>
-            </w:r>
-            <w:proofErr w:type="spellStart"/>
-            <w:r>
-              <w:rPr>
-                <w:rFonts w:ascii="Times New Roman" w:hAnsi="Times New Roman" w:cs="Times New Roman"/>
-                <w:sz w:val="24"/>
-                <w:szCs w:val="24"/>
-              </w:rPr>
-              <w:t>jvm</w:t>
-            </w:r>
-            <w:proofErr w:type="spellEnd"/>
-            <w:r>
-              <w:rPr>
-                <w:rFonts w:ascii="Times New Roman" w:hAnsi="Times New Roman" w:cs="Times New Roman"/>
-                <w:sz w:val="24"/>
-                <w:szCs w:val="24"/>
-              </w:rPr>
-              <w:t xml:space="preserve"> and libraries needed to run the app</w:t>
+              <w:t>Contains the jvm and libraries needed to run the app</w:t>
             </w:r>
           </w:p>
           <w:p>
@@ -4025,25 +3598,7 @@
                 <w:sz w:val="24"/>
                 <w:szCs w:val="24"/>
               </w:rPr>
-              <w:t xml:space="preserve">Animal a = new </w:t>
-            </w:r>
-            <w:proofErr w:type="gramStart"/>
-            <w:r>
-              <w:rPr>
-                <w:rFonts w:ascii="Times New Roman" w:hAnsi="Times New Roman" w:cs="Times New Roman"/>
-                <w:sz w:val="24"/>
-                <w:szCs w:val="24"/>
-              </w:rPr>
-              <w:t>Dog(</w:t>
-            </w:r>
-            <w:proofErr w:type="gramEnd"/>
-            <w:r>
-              <w:rPr>
-                <w:rFonts w:ascii="Times New Roman" w:hAnsi="Times New Roman" w:cs="Times New Roman"/>
-                <w:sz w:val="24"/>
-                <w:szCs w:val="24"/>
-              </w:rPr>
-              <w:t>);</w:t>
+              <w:t>Animal a = new Dog();</w:t>
             </w:r>
           </w:p>
           <w:p>
@@ -4183,25 +3738,7 @@
                 <w:sz w:val="24"/>
                 <w:szCs w:val="24"/>
               </w:rPr>
-              <w:t xml:space="preserve">Classes: must begin with </w:t>
-            </w:r>
-            <w:proofErr w:type="gramStart"/>
-            <w:r>
-              <w:rPr>
-                <w:rFonts w:ascii="Times New Roman" w:hAnsi="Times New Roman" w:cs="Times New Roman"/>
-                <w:sz w:val="24"/>
-                <w:szCs w:val="24"/>
-              </w:rPr>
-              <w:t>a</w:t>
-            </w:r>
-            <w:proofErr w:type="gramEnd"/>
-            <w:r>
-              <w:rPr>
-                <w:rFonts w:ascii="Times New Roman" w:hAnsi="Times New Roman" w:cs="Times New Roman"/>
-                <w:sz w:val="24"/>
-                <w:szCs w:val="24"/>
-              </w:rPr>
-              <w:t xml:space="preserve"> uppercase letter</w:t>
+              <w:t>Classes: must begin with a uppercase letter</w:t>
             </w:r>
           </w:p>
           <w:p>
@@ -4223,25 +3760,7 @@
                 <w:sz w:val="24"/>
                 <w:szCs w:val="24"/>
               </w:rPr>
-              <w:t xml:space="preserve">Variables: must begin with a lowercase letter, </w:t>
-            </w:r>
-            <w:proofErr w:type="spellStart"/>
-            <w:r>
-              <w:rPr>
-                <w:rFonts w:ascii="Times New Roman" w:hAnsi="Times New Roman" w:cs="Times New Roman"/>
-                <w:sz w:val="24"/>
-                <w:szCs w:val="24"/>
-              </w:rPr>
-              <w:t>camelcase</w:t>
-            </w:r>
-            <w:proofErr w:type="spellEnd"/>
-            <w:r>
-              <w:rPr>
-                <w:rFonts w:ascii="Times New Roman" w:hAnsi="Times New Roman" w:cs="Times New Roman"/>
-                <w:sz w:val="24"/>
-                <w:szCs w:val="24"/>
-              </w:rPr>
-              <w:t xml:space="preserve"> recommended for long variable names</w:t>
+              <w:t>Variables: must begin with a lowercase letter, camelcase recommended for long variable names</w:t>
             </w:r>
           </w:p>
           <w:p>
@@ -4444,25 +3963,7 @@
                 <w:sz w:val="24"/>
                 <w:szCs w:val="24"/>
               </w:rPr>
-              <w:t xml:space="preserve">Keep in mind that a </w:t>
-            </w:r>
-            <w:proofErr w:type="spellStart"/>
-            <w:r>
-              <w:rPr>
-                <w:rFonts w:ascii="Times New Roman" w:hAnsi="Times New Roman" w:cs="Times New Roman"/>
-                <w:sz w:val="24"/>
-                <w:szCs w:val="24"/>
-              </w:rPr>
-              <w:t>ClassCastException</w:t>
-            </w:r>
-            <w:proofErr w:type="spellEnd"/>
-            <w:r>
-              <w:rPr>
-                <w:rFonts w:ascii="Times New Roman" w:hAnsi="Times New Roman" w:cs="Times New Roman"/>
-                <w:sz w:val="24"/>
-                <w:szCs w:val="24"/>
-              </w:rPr>
-              <w:t xml:space="preserve"> may occur if you try casting objects that belong to different hierarchies.</w:t>
+              <w:t>Keep in mind that a ClassCastException may occur if you try casting objects that belong to different hierarchies.</w:t>
             </w:r>
           </w:p>
         </w:tc>
@@ -4668,6 +4169,131 @@
               </w:rPr>
               <w:t>Compile time checking</w:t>
             </w:r>
+          </w:p>
+        </w:tc>
+      </w:tr>
+      <w:tr>
+        <w:tc>
+          <w:tcPr>
+            <w:tcW w:w="1975" w:type="dxa"/>
+          </w:tcPr>
+          <w:p>
+            <w:pPr>
+              <w:rPr>
+                <w:rFonts w:ascii="Times New Roman" w:hAnsi="Times New Roman" w:cs="Times New Roman"/>
+                <w:sz w:val="24"/>
+                <w:szCs w:val="24"/>
+              </w:rPr>
+            </w:pPr>
+            <w:r>
+              <w:rPr>
+                <w:rFonts w:ascii="Times New Roman" w:hAnsi="Times New Roman" w:cs="Times New Roman"/>
+                <w:sz w:val="24"/>
+                <w:szCs w:val="24"/>
+              </w:rPr>
+              <w:t>Java Memory Model</w:t>
+            </w:r>
+          </w:p>
+        </w:tc>
+        <w:tc>
+          <w:tcPr>
+            <w:tcW w:w="7375" w:type="dxa"/>
+          </w:tcPr>
+          <w:p>
+            <w:pPr>
+              <w:rPr>
+                <w:rFonts w:ascii="Times New Roman" w:hAnsi="Times New Roman" w:cs="Times New Roman"/>
+                <w:sz w:val="24"/>
+                <w:szCs w:val="24"/>
+              </w:rPr>
+            </w:pPr>
+            <w:r>
+              <w:rPr>
+                <w:rFonts w:ascii="Times New Roman" w:hAnsi="Times New Roman" w:cs="Times New Roman"/>
+                <w:sz w:val="24"/>
+                <w:szCs w:val="24"/>
+              </w:rPr>
+              <w:t>Heap</w:t>
+            </w:r>
+          </w:p>
+          <w:p>
+            <w:pPr>
+              <w:pStyle w:val="ListParagraph"/>
+              <w:numPr>
+                <w:ilvl w:val="0"/>
+                <w:numId w:val="58"/>
+              </w:numPr>
+              <w:rPr>
+                <w:rFonts w:ascii="Times New Roman" w:hAnsi="Times New Roman" w:cs="Times New Roman"/>
+                <w:sz w:val="24"/>
+                <w:szCs w:val="24"/>
+              </w:rPr>
+            </w:pPr>
+            <w:r>
+              <w:rPr>
+                <w:rFonts w:ascii="Times New Roman" w:hAnsi="Times New Roman" w:cs="Times New Roman"/>
+                <w:sz w:val="24"/>
+                <w:szCs w:val="24"/>
+              </w:rPr>
+              <w:t>In the context of a data structure, a heap is a tree-based data structure that organizes its nodes by priority. In the context of Java, heaps are where objects live and contains the string pool.</w:t>
+            </w:r>
+          </w:p>
+          <w:p>
+            <w:pPr>
+              <w:rPr>
+                <w:rFonts w:ascii="Times New Roman" w:hAnsi="Times New Roman" w:cs="Times New Roman"/>
+                <w:sz w:val="24"/>
+                <w:szCs w:val="24"/>
+              </w:rPr>
+            </w:pPr>
+            <w:r>
+              <w:rPr>
+                <w:rFonts w:ascii="Times New Roman" w:hAnsi="Times New Roman" w:cs="Times New Roman"/>
+                <w:sz w:val="24"/>
+                <w:szCs w:val="24"/>
+              </w:rPr>
+              <w:t>Stack</w:t>
+            </w:r>
+          </w:p>
+          <w:p>
+            <w:pPr>
+              <w:pStyle w:val="ListParagraph"/>
+              <w:numPr>
+                <w:ilvl w:val="0"/>
+                <w:numId w:val="58"/>
+              </w:numPr>
+              <w:rPr>
+                <w:rFonts w:ascii="Times New Roman" w:hAnsi="Times New Roman" w:cs="Times New Roman"/>
+                <w:sz w:val="24"/>
+                <w:szCs w:val="24"/>
+              </w:rPr>
+            </w:pPr>
+            <w:r>
+              <w:rPr>
+                <w:rFonts w:ascii="Times New Roman" w:hAnsi="Times New Roman" w:cs="Times New Roman"/>
+                <w:sz w:val="24"/>
+                <w:szCs w:val="24"/>
+              </w:rPr>
+              <w:t xml:space="preserve">In the context of a data structure, stacks are data structures that follow a First-In Last-Out (FIFO) order. In the context of Java, </w:t>
+            </w:r>
+            <w:r>
+              <w:rPr>
+                <w:rFonts w:ascii="Times New Roman" w:hAnsi="Times New Roman" w:cs="Times New Roman"/>
+                <w:sz w:val="24"/>
+                <w:szCs w:val="24"/>
+              </w:rPr>
+              <w:lastRenderedPageBreak/>
+              <w:t>stack is where method invocations and local variables are stored. It’s worth noting that each thread gets a single execution stack.</w:t>
+            </w:r>
+          </w:p>
+          <w:p>
+            <w:pPr>
+              <w:rPr>
+                <w:rFonts w:ascii="Times New Roman" w:hAnsi="Times New Roman" w:cs="Times New Roman"/>
+                <w:sz w:val="24"/>
+                <w:szCs w:val="24"/>
+              </w:rPr>
+            </w:pPr>
           </w:p>
         </w:tc>
       </w:tr>
@@ -4679,188 +4305,14 @@
           </w:tcPr>
           <w:p>
             <w:pPr>
-              <w:jc w:val="center"/>
-              <w:rPr>
-                <w:rFonts w:ascii="Times New Roman" w:hAnsi="Times New Roman" w:cs="Times New Roman"/>
-                <w:sz w:val="56"/>
-                <w:szCs w:val="56"/>
-              </w:rPr>
-            </w:pPr>
-            <w:r>
-              <w:rPr>
-                <w:rFonts w:ascii="Times New Roman" w:hAnsi="Times New Roman" w:cs="Times New Roman"/>
-                <w:sz w:val="56"/>
-                <w:szCs w:val="56"/>
-              </w:rPr>
-              <w:t>Jav</w:t>
-            </w:r>
-            <w:r>
-              <w:rPr>
-                <w:rFonts w:ascii="Times New Roman" w:hAnsi="Times New Roman" w:cs="Times New Roman"/>
-                <w:sz w:val="56"/>
-                <w:szCs w:val="56"/>
-              </w:rPr>
-              <w:t>a:</w:t>
-            </w:r>
-            <w:r>
-              <w:rPr>
-                <w:rFonts w:ascii="Times New Roman" w:hAnsi="Times New Roman" w:cs="Times New Roman"/>
-                <w:sz w:val="56"/>
-                <w:szCs w:val="56"/>
-              </w:rPr>
-              <w:t xml:space="preserve"> Memory</w:t>
-            </w:r>
-            <w:r>
-              <w:rPr>
-                <w:rFonts w:ascii="Times New Roman" w:hAnsi="Times New Roman" w:cs="Times New Roman"/>
-                <w:sz w:val="56"/>
-                <w:szCs w:val="56"/>
-              </w:rPr>
-              <w:t xml:space="preserve"> Model</w:t>
-            </w:r>
-          </w:p>
-        </w:tc>
-      </w:tr>
-      <w:tr>
-        <w:tc>
-          <w:tcPr>
-            <w:tcW w:w="1975" w:type="dxa"/>
-          </w:tcPr>
-          <w:p>
-            <w:pPr>
-              <w:rPr>
-                <w:rFonts w:ascii="Times New Roman" w:hAnsi="Times New Roman" w:cs="Times New Roman"/>
-                <w:sz w:val="24"/>
-                <w:szCs w:val="24"/>
-              </w:rPr>
-            </w:pPr>
-            <w:r>
-              <w:rPr>
-                <w:rFonts w:ascii="Times New Roman" w:hAnsi="Times New Roman" w:cs="Times New Roman"/>
-                <w:sz w:val="24"/>
-                <w:szCs w:val="24"/>
-              </w:rPr>
-              <w:t>Heap</w:t>
-            </w:r>
-          </w:p>
-        </w:tc>
-        <w:tc>
-          <w:tcPr>
-            <w:tcW w:w="7375" w:type="dxa"/>
-          </w:tcPr>
-          <w:p>
-            <w:pPr>
-              <w:rPr>
-                <w:rFonts w:ascii="Times New Roman" w:hAnsi="Times New Roman" w:cs="Times New Roman"/>
-                <w:sz w:val="24"/>
-                <w:szCs w:val="24"/>
-              </w:rPr>
-            </w:pPr>
-            <w:r>
-              <w:rPr>
-                <w:rFonts w:ascii="Times New Roman" w:hAnsi="Times New Roman" w:cs="Times New Roman"/>
-                <w:sz w:val="24"/>
-                <w:szCs w:val="24"/>
-              </w:rPr>
-              <w:t xml:space="preserve">In the context of a data structure, a heap is a </w:t>
-            </w:r>
-            <w:r>
-              <w:rPr>
-                <w:rFonts w:ascii="Times New Roman" w:hAnsi="Times New Roman" w:cs="Times New Roman"/>
-                <w:sz w:val="24"/>
-                <w:szCs w:val="24"/>
-              </w:rPr>
-              <w:t>tree-based</w:t>
-            </w:r>
-            <w:r>
-              <w:rPr>
-                <w:rFonts w:ascii="Times New Roman" w:hAnsi="Times New Roman" w:cs="Times New Roman"/>
-                <w:sz w:val="24"/>
-                <w:szCs w:val="24"/>
-              </w:rPr>
-              <w:t xml:space="preserve"> data structure that organizes its nodes by priority. In the context of Java, heaps are where objects live and contains the string pool.</w:t>
-            </w:r>
-          </w:p>
-        </w:tc>
-      </w:tr>
-      <w:tr>
-        <w:tc>
-          <w:tcPr>
-            <w:tcW w:w="1975" w:type="dxa"/>
-          </w:tcPr>
-          <w:p>
-            <w:pPr>
-              <w:rPr>
-                <w:rFonts w:ascii="Times New Roman" w:hAnsi="Times New Roman" w:cs="Times New Roman"/>
-                <w:sz w:val="24"/>
-                <w:szCs w:val="24"/>
-              </w:rPr>
-            </w:pPr>
-            <w:r>
-              <w:rPr>
-                <w:rFonts w:ascii="Times New Roman" w:hAnsi="Times New Roman" w:cs="Times New Roman"/>
-                <w:sz w:val="24"/>
-                <w:szCs w:val="24"/>
-              </w:rPr>
-              <w:t>Stack</w:t>
-            </w:r>
-          </w:p>
-        </w:tc>
-        <w:tc>
-          <w:tcPr>
-            <w:tcW w:w="7375" w:type="dxa"/>
-          </w:tcPr>
-          <w:p>
-            <w:pPr>
-              <w:rPr>
-                <w:rFonts w:ascii="Times New Roman" w:hAnsi="Times New Roman" w:cs="Times New Roman"/>
-                <w:sz w:val="24"/>
-                <w:szCs w:val="24"/>
-              </w:rPr>
-            </w:pPr>
-            <w:r>
-              <w:rPr>
-                <w:rFonts w:ascii="Times New Roman" w:hAnsi="Times New Roman" w:cs="Times New Roman"/>
-                <w:sz w:val="24"/>
-                <w:szCs w:val="24"/>
-              </w:rPr>
-              <w:t xml:space="preserve">In the context of a data structure, stacks are data structures that follow a First-In Last-Out (FIFO) order. In the context of Java, stack is where </w:t>
-            </w:r>
-            <w:r>
-              <w:rPr>
-                <w:rFonts w:ascii="Times New Roman" w:hAnsi="Times New Roman" w:cs="Times New Roman"/>
-                <w:sz w:val="24"/>
-                <w:szCs w:val="24"/>
-              </w:rPr>
-              <w:lastRenderedPageBreak/>
-              <w:t>method invocations and local variables are stored. It’s worth noting that each thread gets a single execution stack.</w:t>
-            </w:r>
-          </w:p>
-          <w:p>
-            <w:pPr>
-              <w:rPr>
-                <w:rFonts w:ascii="Times New Roman" w:hAnsi="Times New Roman" w:cs="Times New Roman"/>
-                <w:sz w:val="24"/>
-                <w:szCs w:val="24"/>
-              </w:rPr>
-            </w:pPr>
-          </w:p>
-        </w:tc>
-      </w:tr>
-      <w:tr>
-        <w:tc>
-          <w:tcPr>
-            <w:tcW w:w="9350" w:type="dxa"/>
-            <w:gridSpan w:val="2"/>
-          </w:tcPr>
-          <w:p>
-            <w:pPr>
-              <w:rPr>
-                <w:rFonts w:ascii="Times New Roman" w:hAnsi="Times New Roman" w:cs="Times New Roman"/>
-                <w:sz w:val="24"/>
-                <w:szCs w:val="24"/>
-              </w:rPr>
-            </w:pPr>
+              <w:rPr>
+                <w:rFonts w:ascii="Times New Roman" w:hAnsi="Times New Roman" w:cs="Times New Roman"/>
+                <w:sz w:val="24"/>
+                <w:szCs w:val="24"/>
+              </w:rPr>
+            </w:pPr>
+            <w:bookmarkStart w:id="0" w:name="_GoBack"/>
+            <w:bookmarkEnd w:id="0"/>
             <w:r>
               <w:rPr>
                 <w:rFonts w:ascii="Times New Roman" w:hAnsi="Times New Roman" w:cs="Times New Roman"/>
@@ -4976,25 +4428,7 @@
                 <w:sz w:val="24"/>
                 <w:szCs w:val="24"/>
               </w:rPr>
-              <w:t>String str = “</w:t>
-            </w:r>
-            <w:proofErr w:type="spellStart"/>
-            <w:r>
-              <w:rPr>
-                <w:rFonts w:ascii="Times New Roman" w:hAnsi="Times New Roman" w:cs="Times New Roman"/>
-                <w:sz w:val="24"/>
-                <w:szCs w:val="24"/>
-              </w:rPr>
-              <w:t>GeeksForGeeks</w:t>
-            </w:r>
-            <w:proofErr w:type="spellEnd"/>
-            <w:r>
-              <w:rPr>
-                <w:rFonts w:ascii="Times New Roman" w:hAnsi="Times New Roman" w:cs="Times New Roman"/>
-                <w:sz w:val="24"/>
-                <w:szCs w:val="24"/>
-              </w:rPr>
-              <w:t>”;</w:t>
+              <w:t>String str = “GeeksForGeeks”;</w:t>
             </w:r>
           </w:p>
         </w:tc>
@@ -5057,25 +4491,7 @@
                 <w:sz w:val="24"/>
                 <w:szCs w:val="24"/>
               </w:rPr>
-              <w:t>String str = new String(“</w:t>
-            </w:r>
-            <w:proofErr w:type="spellStart"/>
-            <w:r>
-              <w:rPr>
-                <w:rFonts w:ascii="Times New Roman" w:hAnsi="Times New Roman" w:cs="Times New Roman"/>
-                <w:sz w:val="24"/>
-                <w:szCs w:val="24"/>
-              </w:rPr>
-              <w:t>GeeksForGeeks</w:t>
-            </w:r>
-            <w:proofErr w:type="spellEnd"/>
-            <w:r>
-              <w:rPr>
-                <w:rFonts w:ascii="Times New Roman" w:hAnsi="Times New Roman" w:cs="Times New Roman"/>
-                <w:sz w:val="24"/>
-                <w:szCs w:val="24"/>
-              </w:rPr>
-              <w:t>”);</w:t>
+              <w:t>String str = new String(“GeeksForGeeks”);</w:t>
             </w:r>
           </w:p>
         </w:tc>
@@ -5452,36 +4868,14 @@
                 <w:szCs w:val="24"/>
               </w:rPr>
             </w:pPr>
-            <w:proofErr w:type="spellStart"/>
-            <w:proofErr w:type="gramStart"/>
-            <w:r>
-              <w:rPr>
-                <w:rFonts w:ascii="Times New Roman" w:eastAsia="Times New Roman" w:hAnsi="Times New Roman" w:cs="Times New Roman"/>
-                <w:color w:val="000000"/>
-                <w:sz w:val="24"/>
-                <w:szCs w:val="24"/>
-              </w:rPr>
-              <w:t>setPriority</w:t>
-            </w:r>
-            <w:proofErr w:type="spellEnd"/>
-            <w:r>
-              <w:rPr>
-                <w:rFonts w:ascii="Times New Roman" w:eastAsia="Times New Roman" w:hAnsi="Times New Roman" w:cs="Times New Roman"/>
-                <w:color w:val="000000"/>
-                <w:sz w:val="24"/>
-                <w:szCs w:val="24"/>
-              </w:rPr>
-              <w:t>(</w:t>
-            </w:r>
-            <w:proofErr w:type="gramEnd"/>
-            <w:r>
-              <w:rPr>
-                <w:rFonts w:ascii="Times New Roman" w:eastAsia="Times New Roman" w:hAnsi="Times New Roman" w:cs="Times New Roman"/>
-                <w:color w:val="000000"/>
-                <w:sz w:val="24"/>
-                <w:szCs w:val="24"/>
-              </w:rPr>
-              <w:t>)</w:t>
+            <w:r>
+              <w:rPr>
+                <w:rFonts w:ascii="Times New Roman" w:eastAsia="Times New Roman" w:hAnsi="Times New Roman" w:cs="Times New Roman"/>
+                <w:color w:val="000000"/>
+                <w:sz w:val="24"/>
+                <w:szCs w:val="24"/>
+              </w:rPr>
+              <w:t>setPriority()</w:t>
             </w:r>
           </w:p>
           <w:p>
@@ -5498,7 +4892,6 @@
                 <w:szCs w:val="24"/>
               </w:rPr>
             </w:pPr>
-            <w:proofErr w:type="spellStart"/>
             <w:r>
               <w:rPr>
                 <w:rFonts w:ascii="Times New Roman" w:eastAsia="Times New Roman" w:hAnsi="Times New Roman" w:cs="Times New Roman"/>
@@ -5508,7 +4901,6 @@
               </w:rPr>
               <w:t>Thread.MIN_PRIORITY</w:t>
             </w:r>
-            <w:proofErr w:type="spellEnd"/>
           </w:p>
           <w:p>
             <w:pPr>
@@ -5524,7 +4916,6 @@
                 <w:szCs w:val="24"/>
               </w:rPr>
             </w:pPr>
-            <w:proofErr w:type="spellStart"/>
             <w:r>
               <w:rPr>
                 <w:rFonts w:ascii="Times New Roman" w:eastAsia="Times New Roman" w:hAnsi="Times New Roman" w:cs="Times New Roman"/>
@@ -5534,7 +4925,6 @@
               </w:rPr>
               <w:t>Thread.MAX_PRIORITY</w:t>
             </w:r>
-            <w:proofErr w:type="spellEnd"/>
           </w:p>
           <w:p>
             <w:pPr>
@@ -5574,25 +4964,14 @@
                 <w:szCs w:val="24"/>
               </w:rPr>
             </w:pPr>
-            <w:proofErr w:type="gramStart"/>
-            <w:r>
-              <w:rPr>
-                <w:rFonts w:ascii="Times New Roman" w:eastAsia="Times New Roman" w:hAnsi="Times New Roman" w:cs="Times New Roman"/>
-                <w:color w:val="000000"/>
-                <w:sz w:val="24"/>
-                <w:szCs w:val="24"/>
-              </w:rPr>
-              <w:t>start(</w:t>
-            </w:r>
-            <w:proofErr w:type="gramEnd"/>
-            <w:r>
-              <w:rPr>
-                <w:rFonts w:ascii="Times New Roman" w:eastAsia="Times New Roman" w:hAnsi="Times New Roman" w:cs="Times New Roman"/>
-                <w:color w:val="000000"/>
-                <w:sz w:val="24"/>
-                <w:szCs w:val="24"/>
-              </w:rPr>
-              <w:t>)</w:t>
+            <w:r>
+              <w:rPr>
+                <w:rFonts w:ascii="Times New Roman" w:eastAsia="Times New Roman" w:hAnsi="Times New Roman" w:cs="Times New Roman"/>
+                <w:color w:val="000000"/>
+                <w:sz w:val="24"/>
+                <w:szCs w:val="24"/>
+              </w:rPr>
+              <w:t>start()</w:t>
             </w:r>
           </w:p>
           <w:p>
@@ -5609,25 +4988,14 @@
                 <w:szCs w:val="24"/>
               </w:rPr>
             </w:pPr>
-            <w:proofErr w:type="gramStart"/>
-            <w:r>
-              <w:rPr>
-                <w:rFonts w:ascii="Times New Roman" w:eastAsia="Times New Roman" w:hAnsi="Times New Roman" w:cs="Times New Roman"/>
-                <w:color w:val="000000"/>
-                <w:sz w:val="24"/>
-                <w:szCs w:val="24"/>
-              </w:rPr>
-              <w:t>sleep(</w:t>
-            </w:r>
-            <w:proofErr w:type="gramEnd"/>
-            <w:r>
-              <w:rPr>
-                <w:rFonts w:ascii="Times New Roman" w:eastAsia="Times New Roman" w:hAnsi="Times New Roman" w:cs="Times New Roman"/>
-                <w:color w:val="000000"/>
-                <w:sz w:val="24"/>
-                <w:szCs w:val="24"/>
-              </w:rPr>
-              <w:t>)</w:t>
+            <w:r>
+              <w:rPr>
+                <w:rFonts w:ascii="Times New Roman" w:eastAsia="Times New Roman" w:hAnsi="Times New Roman" w:cs="Times New Roman"/>
+                <w:color w:val="000000"/>
+                <w:sz w:val="24"/>
+                <w:szCs w:val="24"/>
+              </w:rPr>
+              <w:t>sleep()</w:t>
             </w:r>
           </w:p>
           <w:p>
@@ -5747,27 +5115,7 @@
                 <w:sz w:val="24"/>
                 <w:szCs w:val="24"/>
               </w:rPr>
-              <w:t xml:space="preserve">Call </w:t>
-            </w:r>
-            <w:proofErr w:type="gramStart"/>
-            <w:r>
-              <w:rPr>
-                <w:rFonts w:ascii="Times New Roman" w:eastAsia="Times New Roman" w:hAnsi="Times New Roman" w:cs="Times New Roman"/>
-                <w:color w:val="000000"/>
-                <w:sz w:val="24"/>
-                <w:szCs w:val="24"/>
-              </w:rPr>
-              <w:t>start(</w:t>
-            </w:r>
-            <w:proofErr w:type="gramEnd"/>
-            <w:r>
-              <w:rPr>
-                <w:rFonts w:ascii="Times New Roman" w:eastAsia="Times New Roman" w:hAnsi="Times New Roman" w:cs="Times New Roman"/>
-                <w:color w:val="000000"/>
-                <w:sz w:val="24"/>
-                <w:szCs w:val="24"/>
-              </w:rPr>
-              <w:t>), don’t call run()</w:t>
+              <w:t>Call start(), don’t call run()</w:t>
             </w:r>
           </w:p>
           <w:p>
@@ -6301,25 +5649,7 @@
                 <w:sz w:val="24"/>
                 <w:szCs w:val="24"/>
               </w:rPr>
-              <w:t xml:space="preserve">Various dialects dependent upon particular </w:t>
-            </w:r>
-            <w:proofErr w:type="spellStart"/>
-            <w:r>
-              <w:rPr>
-                <w:rFonts w:ascii="Times New Roman" w:eastAsia="Times New Roman" w:hAnsi="Times New Roman" w:cs="Times New Roman"/>
-                <w:sz w:val="24"/>
-                <w:szCs w:val="24"/>
-              </w:rPr>
-              <w:t>db</w:t>
-            </w:r>
-            <w:proofErr w:type="spellEnd"/>
-            <w:r>
-              <w:rPr>
-                <w:rFonts w:ascii="Times New Roman" w:eastAsia="Times New Roman" w:hAnsi="Times New Roman" w:cs="Times New Roman"/>
-                <w:sz w:val="24"/>
-                <w:szCs w:val="24"/>
-              </w:rPr>
-              <w:t xml:space="preserve"> vendor you use.</w:t>
+              <w:t>Various dialects dependent upon particular db vendor you use.</w:t>
             </w:r>
           </w:p>
           <w:p>
@@ -6896,43 +6226,7 @@
                 <w:sz w:val="24"/>
                 <w:szCs w:val="24"/>
               </w:rPr>
-              <w:t xml:space="preserve"> clause (</w:t>
-            </w:r>
-            <w:proofErr w:type="spellStart"/>
-            <w:r>
-              <w:rPr>
-                <w:rFonts w:ascii="Times New Roman" w:eastAsia="Times New Roman" w:hAnsi="Times New Roman" w:cs="Times New Roman"/>
-                <w:sz w:val="24"/>
-                <w:szCs w:val="24"/>
-              </w:rPr>
-              <w:t>ie</w:t>
-            </w:r>
-            <w:proofErr w:type="spellEnd"/>
-            <w:r>
-              <w:rPr>
-                <w:rFonts w:ascii="Times New Roman" w:eastAsia="Times New Roman" w:hAnsi="Times New Roman" w:cs="Times New Roman"/>
-                <w:sz w:val="24"/>
-                <w:szCs w:val="24"/>
-              </w:rPr>
-              <w:t xml:space="preserve">. DELETE FROM Users WHERE </w:t>
-            </w:r>
-            <w:proofErr w:type="spellStart"/>
-            <w:r>
-              <w:rPr>
-                <w:rFonts w:ascii="Times New Roman" w:eastAsia="Times New Roman" w:hAnsi="Times New Roman" w:cs="Times New Roman"/>
-                <w:sz w:val="24"/>
-                <w:szCs w:val="24"/>
-              </w:rPr>
-              <w:t>UserId</w:t>
-            </w:r>
-            <w:proofErr w:type="spellEnd"/>
-            <w:r>
-              <w:rPr>
-                <w:rFonts w:ascii="Times New Roman" w:eastAsia="Times New Roman" w:hAnsi="Times New Roman" w:cs="Times New Roman"/>
-                <w:sz w:val="24"/>
-                <w:szCs w:val="24"/>
-              </w:rPr>
-              <w:t xml:space="preserve"> = 1). If the </w:t>
+              <w:t xml:space="preserve"> clause (ie. DELETE FROM Users WHERE UserId = 1). If the </w:t>
             </w:r>
             <w:r>
               <w:rPr>
@@ -6950,25 +6244,7 @@
                 <w:sz w:val="24"/>
                 <w:szCs w:val="24"/>
               </w:rPr>
-              <w:t>clause is not present, (</w:t>
-            </w:r>
-            <w:proofErr w:type="spellStart"/>
-            <w:r>
-              <w:rPr>
-                <w:rFonts w:ascii="Times New Roman" w:eastAsia="Times New Roman" w:hAnsi="Times New Roman" w:cs="Times New Roman"/>
-                <w:sz w:val="24"/>
-                <w:szCs w:val="24"/>
-              </w:rPr>
-              <w:t>ie</w:t>
-            </w:r>
-            <w:proofErr w:type="spellEnd"/>
-            <w:r>
-              <w:rPr>
-                <w:rFonts w:ascii="Times New Roman" w:eastAsia="Times New Roman" w:hAnsi="Times New Roman" w:cs="Times New Roman"/>
-                <w:sz w:val="24"/>
-                <w:szCs w:val="24"/>
-              </w:rPr>
-              <w:t xml:space="preserve">. DELETE FROM Users), all rows from the table are removed. </w:t>
+              <w:t xml:space="preserve">clause is not present, (ie. DELETE FROM Users), all rows from the table are removed. </w:t>
             </w:r>
           </w:p>
           <w:p>
@@ -7168,43 +6444,7 @@
                 <w:sz w:val="24"/>
                 <w:szCs w:val="24"/>
               </w:rPr>
-              <w:t xml:space="preserve">•Aggregate functions - used to do operations from the values of a column or subset of a column and returns a single value </w:t>
-            </w:r>
-            <w:proofErr w:type="spellStart"/>
-            <w:r>
-              <w:rPr>
-                <w:rFonts w:ascii="Times New Roman" w:eastAsia="Times New Roman" w:hAnsi="Times New Roman" w:cs="Times New Roman"/>
-                <w:sz w:val="24"/>
-                <w:szCs w:val="24"/>
-              </w:rPr>
-              <w:t>ie</w:t>
-            </w:r>
-            <w:proofErr w:type="spellEnd"/>
-            <w:r>
-              <w:rPr>
-                <w:rFonts w:ascii="Times New Roman" w:eastAsia="Times New Roman" w:hAnsi="Times New Roman" w:cs="Times New Roman"/>
-                <w:sz w:val="24"/>
-                <w:szCs w:val="24"/>
-              </w:rPr>
-              <w:t xml:space="preserve"> </w:t>
-            </w:r>
-            <w:proofErr w:type="gramStart"/>
-            <w:r>
-              <w:rPr>
-                <w:rFonts w:ascii="Times New Roman" w:eastAsia="Times New Roman" w:hAnsi="Times New Roman" w:cs="Times New Roman"/>
-                <w:sz w:val="24"/>
-                <w:szCs w:val="24"/>
-              </w:rPr>
-              <w:t>avg(</w:t>
-            </w:r>
-            <w:proofErr w:type="gramEnd"/>
-            <w:r>
-              <w:rPr>
-                <w:rFonts w:ascii="Times New Roman" w:eastAsia="Times New Roman" w:hAnsi="Times New Roman" w:cs="Times New Roman"/>
-                <w:sz w:val="24"/>
-                <w:szCs w:val="24"/>
-              </w:rPr>
-              <w:t>), sum(), max(), min(), count()</w:t>
+              <w:t>•Aggregate functions - used to do operations from the values of a column or subset of a column and returns a single value ie avg(), sum(), max(), min(), count()</w:t>
             </w:r>
           </w:p>
           <w:p>
@@ -7237,43 +6477,7 @@
                 <w:sz w:val="24"/>
                 <w:szCs w:val="24"/>
               </w:rPr>
-              <w:t xml:space="preserve"> values, used to alter every row in a column and gives single output based on each row value. </w:t>
-            </w:r>
-            <w:proofErr w:type="spellStart"/>
-            <w:r>
-              <w:rPr>
-                <w:rFonts w:ascii="Times New Roman" w:eastAsia="Times New Roman" w:hAnsi="Times New Roman" w:cs="Times New Roman"/>
-                <w:sz w:val="24"/>
-                <w:szCs w:val="24"/>
-              </w:rPr>
-              <w:t>Ie</w:t>
-            </w:r>
-            <w:proofErr w:type="spellEnd"/>
-            <w:r>
-              <w:rPr>
-                <w:rFonts w:ascii="Times New Roman" w:eastAsia="Times New Roman" w:hAnsi="Times New Roman" w:cs="Times New Roman"/>
-                <w:sz w:val="24"/>
-                <w:szCs w:val="24"/>
-              </w:rPr>
-              <w:t xml:space="preserve">. </w:t>
-            </w:r>
-            <w:proofErr w:type="gramStart"/>
-            <w:r>
-              <w:rPr>
-                <w:rFonts w:ascii="Times New Roman" w:eastAsia="Times New Roman" w:hAnsi="Times New Roman" w:cs="Times New Roman"/>
-                <w:sz w:val="24"/>
-                <w:szCs w:val="24"/>
-              </w:rPr>
-              <w:t>length(</w:t>
-            </w:r>
-            <w:proofErr w:type="gramEnd"/>
-            <w:r>
-              <w:rPr>
-                <w:rFonts w:ascii="Times New Roman" w:eastAsia="Times New Roman" w:hAnsi="Times New Roman" w:cs="Times New Roman"/>
-                <w:sz w:val="24"/>
-                <w:szCs w:val="24"/>
-              </w:rPr>
-              <w:t>), upper(), lower(), round()</w:t>
+              <w:t xml:space="preserve"> values, used to alter every row in a column and gives single output based on each row value. Ie. length(), upper(), lower(), round()</w:t>
             </w:r>
           </w:p>
         </w:tc>
@@ -7344,78 +6548,24 @@
                 <w:sz w:val="24"/>
                 <w:szCs w:val="24"/>
               </w:rPr>
-              <w:t xml:space="preserve">•Relational databases are a particular kind of </w:t>
-            </w:r>
-            <w:proofErr w:type="spellStart"/>
-            <w:r>
-              <w:rPr>
-                <w:rFonts w:ascii="Times New Roman" w:eastAsia="Times New Roman" w:hAnsi="Times New Roman" w:cs="Times New Roman"/>
-                <w:sz w:val="24"/>
-                <w:szCs w:val="24"/>
-              </w:rPr>
-              <w:t>db</w:t>
-            </w:r>
-            <w:proofErr w:type="spellEnd"/>
-            <w:r>
-              <w:rPr>
-                <w:rFonts w:ascii="Times New Roman" w:eastAsia="Times New Roman" w:hAnsi="Times New Roman" w:cs="Times New Roman"/>
-                <w:sz w:val="24"/>
-                <w:szCs w:val="24"/>
-              </w:rPr>
-              <w:t xml:space="preserve"> that store data in tables with relationships </w:t>
-            </w:r>
-            <w:proofErr w:type="spellStart"/>
-            <w:r>
-              <w:rPr>
-                <w:rFonts w:ascii="Times New Roman" w:eastAsia="Times New Roman" w:hAnsi="Times New Roman" w:cs="Times New Roman"/>
-                <w:sz w:val="24"/>
-                <w:szCs w:val="24"/>
-              </w:rPr>
-              <w:t>ie</w:t>
-            </w:r>
-            <w:proofErr w:type="spellEnd"/>
-            <w:r>
-              <w:rPr>
-                <w:rFonts w:ascii="Times New Roman" w:eastAsia="Times New Roman" w:hAnsi="Times New Roman" w:cs="Times New Roman"/>
-                <w:sz w:val="24"/>
-                <w:szCs w:val="24"/>
-              </w:rPr>
-              <w:t>. Oracle SQL, MySQL, PostgreSQL</w:t>
-            </w:r>
-          </w:p>
-          <w:p>
-            <w:pPr>
-              <w:rPr>
-                <w:rFonts w:ascii="Times New Roman" w:eastAsia="Times New Roman" w:hAnsi="Times New Roman" w:cs="Times New Roman"/>
-                <w:sz w:val="24"/>
-                <w:szCs w:val="24"/>
-              </w:rPr>
-            </w:pPr>
-            <w:r>
-              <w:rPr>
-                <w:rFonts w:ascii="Times New Roman" w:eastAsia="Times New Roman" w:hAnsi="Times New Roman" w:cs="Times New Roman"/>
-                <w:sz w:val="24"/>
-                <w:szCs w:val="24"/>
-              </w:rPr>
-              <w:t xml:space="preserve">•Non-Relational DB aka NoSQL store data in many forms like documents or graphs depending on the type </w:t>
-            </w:r>
-            <w:proofErr w:type="spellStart"/>
-            <w:r>
-              <w:rPr>
-                <w:rFonts w:ascii="Times New Roman" w:eastAsia="Times New Roman" w:hAnsi="Times New Roman" w:cs="Times New Roman"/>
-                <w:sz w:val="24"/>
-                <w:szCs w:val="24"/>
-              </w:rPr>
-              <w:t>ie</w:t>
-            </w:r>
-            <w:proofErr w:type="spellEnd"/>
-            <w:r>
-              <w:rPr>
-                <w:rFonts w:ascii="Times New Roman" w:eastAsia="Times New Roman" w:hAnsi="Times New Roman" w:cs="Times New Roman"/>
-                <w:sz w:val="24"/>
-                <w:szCs w:val="24"/>
-              </w:rPr>
-              <w:t>. MongoDB, Apache Cassandra</w:t>
+              <w:t>•Relational databases are a particular kind of db that store data in tables with relationships ie. Oracle SQL, MySQL, PostgreSQL</w:t>
+            </w:r>
+          </w:p>
+          <w:p>
+            <w:pPr>
+              <w:rPr>
+                <w:rFonts w:ascii="Times New Roman" w:eastAsia="Times New Roman" w:hAnsi="Times New Roman" w:cs="Times New Roman"/>
+                <w:sz w:val="24"/>
+                <w:szCs w:val="24"/>
+              </w:rPr>
+            </w:pPr>
+            <w:r>
+              <w:rPr>
+                <w:rFonts w:ascii="Times New Roman" w:eastAsia="Times New Roman" w:hAnsi="Times New Roman" w:cs="Times New Roman"/>
+                <w:sz w:val="24"/>
+                <w:szCs w:val="24"/>
+              </w:rPr>
+              <w:t>•Non-Relational DB aka NoSQL store data in many forms like documents or graphs depending on the type ie. MongoDB, Apache Cassandra</w:t>
             </w:r>
           </w:p>
         </w:tc>
@@ -7538,25 +6688,7 @@
                 <w:sz w:val="24"/>
                 <w:szCs w:val="24"/>
               </w:rPr>
-              <w:t xml:space="preserve">•WHERE - clause gives a condition to regular </w:t>
-            </w:r>
-            <w:proofErr w:type="spellStart"/>
-            <w:r>
-              <w:rPr>
-                <w:rFonts w:ascii="Times New Roman" w:eastAsia="Times New Roman" w:hAnsi="Times New Roman" w:cs="Times New Roman"/>
-                <w:sz w:val="24"/>
-                <w:szCs w:val="24"/>
-              </w:rPr>
-              <w:t>sql</w:t>
-            </w:r>
-            <w:proofErr w:type="spellEnd"/>
-            <w:r>
-              <w:rPr>
-                <w:rFonts w:ascii="Times New Roman" w:eastAsia="Times New Roman" w:hAnsi="Times New Roman" w:cs="Times New Roman"/>
-                <w:sz w:val="24"/>
-                <w:szCs w:val="24"/>
-              </w:rPr>
-              <w:t xml:space="preserve"> queries.</w:t>
+              <w:t>•WHERE - clause gives a condition to regular sql queries.</w:t>
             </w:r>
           </w:p>
           <w:p>
@@ -7704,43 +6836,7 @@
                 <w:sz w:val="24"/>
                 <w:szCs w:val="24"/>
               </w:rPr>
-              <w:t xml:space="preserve">•1NF - Every table must have a primary key. Atomic data (columns must each hold smallest units of data. </w:t>
-            </w:r>
-            <w:proofErr w:type="spellStart"/>
-            <w:r>
-              <w:rPr>
-                <w:rFonts w:ascii="Times New Roman" w:eastAsia="Times New Roman" w:hAnsi="Times New Roman" w:cs="Times New Roman"/>
-                <w:sz w:val="24"/>
-                <w:szCs w:val="24"/>
-              </w:rPr>
-              <w:t>Ie</w:t>
-            </w:r>
-            <w:proofErr w:type="spellEnd"/>
-            <w:r>
-              <w:rPr>
-                <w:rFonts w:ascii="Times New Roman" w:eastAsia="Times New Roman" w:hAnsi="Times New Roman" w:cs="Times New Roman"/>
-                <w:sz w:val="24"/>
-                <w:szCs w:val="24"/>
-              </w:rPr>
-              <w:t xml:space="preserve"> “</w:t>
-            </w:r>
-            <w:proofErr w:type="gramStart"/>
-            <w:r>
-              <w:rPr>
-                <w:rFonts w:ascii="Times New Roman" w:eastAsia="Times New Roman" w:hAnsi="Times New Roman" w:cs="Times New Roman"/>
-                <w:sz w:val="24"/>
-                <w:szCs w:val="24"/>
-              </w:rPr>
-              <w:t>Name”--</w:t>
-            </w:r>
-            <w:proofErr w:type="gramEnd"/>
-            <w:r>
-              <w:rPr>
-                <w:rFonts w:ascii="Times New Roman" w:eastAsia="Times New Roman" w:hAnsi="Times New Roman" w:cs="Times New Roman"/>
-                <w:sz w:val="24"/>
-                <w:szCs w:val="24"/>
-              </w:rPr>
-              <w:t>&gt; “First Name”, “Last Name”). No repeat columns (customer1, customer2...)</w:t>
+              <w:t>•1NF - Every table must have a primary key. Atomic data (columns must each hold smallest units of data. Ie “Name”--&gt; “First Name”, “Last Name”). No repeat columns (customer1, customer2...)</w:t>
             </w:r>
           </w:p>
           <w:p>
@@ -7827,25 +6923,7 @@
                 <w:sz w:val="24"/>
                 <w:szCs w:val="24"/>
               </w:rPr>
-              <w:t xml:space="preserve">a distinct structure in the </w:t>
-            </w:r>
-            <w:proofErr w:type="spellStart"/>
-            <w:r>
-              <w:rPr>
-                <w:rFonts w:ascii="Times New Roman" w:eastAsia="Times New Roman" w:hAnsi="Times New Roman" w:cs="Times New Roman"/>
-                <w:sz w:val="24"/>
-                <w:szCs w:val="24"/>
-              </w:rPr>
-              <w:t>db</w:t>
-            </w:r>
-            <w:proofErr w:type="spellEnd"/>
-            <w:r>
-              <w:rPr>
-                <w:rFonts w:ascii="Times New Roman" w:eastAsia="Times New Roman" w:hAnsi="Times New Roman" w:cs="Times New Roman"/>
-                <w:sz w:val="24"/>
-                <w:szCs w:val="24"/>
-              </w:rPr>
-              <w:t xml:space="preserve"> used to speed up searching in the database. Indexes can be applied to columns or sets of columns that are commonly queried. They should not be used in excess, though, because they slow down insertion and removal. They are automatically created for primary key columns.</w:t>
+              <w:t>a distinct structure in the db used to speed up searching in the database. Indexes can be applied to columns or sets of columns that are commonly queried. They should not be used in excess, though, because they slow down insertion and removal. They are automatically created for primary key columns.</w:t>
             </w:r>
           </w:p>
           <w:p>
@@ -7879,35 +6957,7 @@
                 <w:sz w:val="24"/>
                 <w:szCs w:val="24"/>
               </w:rPr>
-              <w:t>ON [</w:t>
-            </w:r>
-            <w:proofErr w:type="spellStart"/>
-            <w:r>
-              <w:rPr>
-                <w:rFonts w:ascii="Times New Roman" w:eastAsia="Times New Roman" w:hAnsi="Times New Roman" w:cs="Times New Roman"/>
-                <w:sz w:val="24"/>
-                <w:szCs w:val="24"/>
-              </w:rPr>
-              <w:t>TableName</w:t>
-            </w:r>
-            <w:proofErr w:type="spellEnd"/>
-            <w:proofErr w:type="gramStart"/>
-            <w:r>
-              <w:rPr>
-                <w:rFonts w:ascii="Times New Roman" w:eastAsia="Times New Roman" w:hAnsi="Times New Roman" w:cs="Times New Roman"/>
-                <w:sz w:val="24"/>
-                <w:szCs w:val="24"/>
-              </w:rPr>
-              <w:t>](</w:t>
-            </w:r>
-            <w:proofErr w:type="gramEnd"/>
-            <w:r>
-              <w:rPr>
-                <w:rFonts w:ascii="Times New Roman" w:eastAsia="Times New Roman" w:hAnsi="Times New Roman" w:cs="Times New Roman"/>
-                <w:sz w:val="24"/>
-                <w:szCs w:val="24"/>
-              </w:rPr>
-              <w:t>Column name) [ASC|DESC];</w:t>
+              <w:t>ON [TableName](Column name) [ASC|DESC];</w:t>
             </w:r>
           </w:p>
           <w:p>
@@ -7994,25 +7044,7 @@
                 <w:sz w:val="24"/>
                 <w:szCs w:val="24"/>
               </w:rPr>
-              <w:t>•Sequences (aka “</w:t>
-            </w:r>
-            <w:proofErr w:type="spellStart"/>
-            <w:r>
-              <w:rPr>
-                <w:rFonts w:ascii="Times New Roman" w:eastAsia="Times New Roman" w:hAnsi="Times New Roman" w:cs="Times New Roman"/>
-                <w:sz w:val="24"/>
-                <w:szCs w:val="24"/>
-              </w:rPr>
-              <w:t>Autonumbers</w:t>
-            </w:r>
-            <w:proofErr w:type="spellEnd"/>
-            <w:r>
-              <w:rPr>
-                <w:rFonts w:ascii="Times New Roman" w:eastAsia="Times New Roman" w:hAnsi="Times New Roman" w:cs="Times New Roman"/>
-                <w:sz w:val="24"/>
-                <w:szCs w:val="24"/>
-              </w:rPr>
-              <w:t xml:space="preserve">”) - Objects in oracle used to generate a number sequence </w:t>
+              <w:t xml:space="preserve">•Sequences (aka “Autonumbers”) - Objects in oracle used to generate a number sequence </w:t>
             </w:r>
           </w:p>
           <w:p>
@@ -8298,35 +7330,7 @@
                 <w:sz w:val="24"/>
                 <w:szCs w:val="24"/>
               </w:rPr>
-              <w:t xml:space="preserve">•Invoke via execute </w:t>
-            </w:r>
-            <w:proofErr w:type="spellStart"/>
-            <w:proofErr w:type="gramStart"/>
-            <w:r>
-              <w:rPr>
-                <w:rFonts w:ascii="Times New Roman" w:eastAsia="Times New Roman" w:hAnsi="Times New Roman" w:cs="Times New Roman"/>
-                <w:sz w:val="24"/>
-                <w:szCs w:val="24"/>
-              </w:rPr>
-              <w:t>functionName</w:t>
-            </w:r>
-            <w:proofErr w:type="spellEnd"/>
-            <w:r>
-              <w:rPr>
-                <w:rFonts w:ascii="Times New Roman" w:eastAsia="Times New Roman" w:hAnsi="Times New Roman" w:cs="Times New Roman"/>
-                <w:sz w:val="24"/>
-                <w:szCs w:val="24"/>
-              </w:rPr>
-              <w:t>(</w:t>
-            </w:r>
-            <w:proofErr w:type="gramEnd"/>
-            <w:r>
-              <w:rPr>
-                <w:rFonts w:ascii="Times New Roman" w:eastAsia="Times New Roman" w:hAnsi="Times New Roman" w:cs="Times New Roman"/>
-                <w:sz w:val="24"/>
-                <w:szCs w:val="24"/>
-              </w:rPr>
-              <w:t>);</w:t>
+              <w:t>•Invoke via execute functionName();</w:t>
             </w:r>
           </w:p>
           <w:p>
@@ -8551,43 +7555,7 @@
                 <w:szCs w:val="24"/>
               </w:rPr>
               <w:lastRenderedPageBreak/>
-              <w:t xml:space="preserve">Week 3: Html, </w:t>
-            </w:r>
-            <w:proofErr w:type="spellStart"/>
-            <w:r>
-              <w:rPr>
-                <w:rFonts w:ascii="Times New Roman" w:eastAsia="Times New Roman" w:hAnsi="Times New Roman" w:cs="Times New Roman"/>
-                <w:sz w:val="24"/>
-                <w:szCs w:val="24"/>
-              </w:rPr>
-              <w:t>Css</w:t>
-            </w:r>
-            <w:proofErr w:type="spellEnd"/>
-            <w:r>
-              <w:rPr>
-                <w:rFonts w:ascii="Times New Roman" w:eastAsia="Times New Roman" w:hAnsi="Times New Roman" w:cs="Times New Roman"/>
-                <w:sz w:val="24"/>
-                <w:szCs w:val="24"/>
-              </w:rPr>
-              <w:t xml:space="preserve">, </w:t>
-            </w:r>
-            <w:proofErr w:type="spellStart"/>
-            <w:r>
-              <w:rPr>
-                <w:rFonts w:ascii="Times New Roman" w:eastAsia="Times New Roman" w:hAnsi="Times New Roman" w:cs="Times New Roman"/>
-                <w:sz w:val="24"/>
-                <w:szCs w:val="24"/>
-              </w:rPr>
-              <w:t>Etc</w:t>
-            </w:r>
-            <w:proofErr w:type="spellEnd"/>
-            <w:r>
-              <w:rPr>
-                <w:rFonts w:ascii="Times New Roman" w:eastAsia="Times New Roman" w:hAnsi="Times New Roman" w:cs="Times New Roman"/>
-                <w:sz w:val="24"/>
-                <w:szCs w:val="24"/>
-              </w:rPr>
-              <w:t>…</w:t>
+              <w:t>Week 3: Html, Css, Etc…</w:t>
             </w:r>
           </w:p>
         </w:tc>
@@ -8611,25 +7579,7 @@
                 <w:sz w:val="24"/>
                 <w:szCs w:val="24"/>
               </w:rPr>
-              <w:t xml:space="preserve">HTML - </w:t>
-            </w:r>
-            <w:proofErr w:type="spellStart"/>
-            <w:r>
-              <w:rPr>
-                <w:rFonts w:ascii="Times New Roman" w:hAnsi="Times New Roman" w:cs="Times New Roman"/>
-                <w:sz w:val="24"/>
-                <w:szCs w:val="24"/>
-              </w:rPr>
-              <w:t>HyperText</w:t>
-            </w:r>
-            <w:proofErr w:type="spellEnd"/>
-            <w:r>
-              <w:rPr>
-                <w:rFonts w:ascii="Times New Roman" w:hAnsi="Times New Roman" w:cs="Times New Roman"/>
-                <w:sz w:val="24"/>
-                <w:szCs w:val="24"/>
-              </w:rPr>
-              <w:t xml:space="preserve"> Markup Language</w:t>
+              <w:t>HTML - HyperText Markup Language</w:t>
             </w:r>
           </w:p>
         </w:tc>
@@ -9155,27 +8105,7 @@
                 <w:sz w:val="24"/>
                 <w:szCs w:val="24"/>
               </w:rPr>
-              <w:t xml:space="preserve">Number - used for both integers and </w:t>
-            </w:r>
-            <w:proofErr w:type="gramStart"/>
-            <w:r>
-              <w:rPr>
-                <w:rFonts w:ascii="Times New Roman" w:eastAsia="Times New Roman" w:hAnsi="Times New Roman" w:cs="Times New Roman"/>
-                <w:color w:val="000000"/>
-                <w:sz w:val="24"/>
-                <w:szCs w:val="24"/>
-              </w:rPr>
-              <w:t>floating point</w:t>
-            </w:r>
-            <w:proofErr w:type="gramEnd"/>
-            <w:r>
-              <w:rPr>
-                <w:rFonts w:ascii="Times New Roman" w:eastAsia="Times New Roman" w:hAnsi="Times New Roman" w:cs="Times New Roman"/>
-                <w:color w:val="000000"/>
-                <w:sz w:val="24"/>
-                <w:szCs w:val="24"/>
-              </w:rPr>
-              <w:t xml:space="preserve"> variables.</w:t>
+              <w:t>Number - used for both integers and floating point variables.</w:t>
             </w:r>
           </w:p>
           <w:p>
@@ -9610,27 +8540,7 @@
                 <w:sz w:val="24"/>
                 <w:szCs w:val="24"/>
               </w:rPr>
-              <w:t xml:space="preserve">var </w:t>
-            </w:r>
-            <w:proofErr w:type="spellStart"/>
-            <w:r>
-              <w:rPr>
-                <w:rFonts w:ascii="Times New Roman" w:eastAsia="Times New Roman" w:hAnsi="Times New Roman" w:cs="Times New Roman"/>
-                <w:color w:val="000000"/>
-                <w:sz w:val="24"/>
-                <w:szCs w:val="24"/>
-              </w:rPr>
-              <w:t>someVar</w:t>
-            </w:r>
-            <w:proofErr w:type="spellEnd"/>
-            <w:r>
-              <w:rPr>
-                <w:rFonts w:ascii="Times New Roman" w:eastAsia="Times New Roman" w:hAnsi="Times New Roman" w:cs="Times New Roman"/>
-                <w:color w:val="000000"/>
-                <w:sz w:val="24"/>
-                <w:szCs w:val="24"/>
-              </w:rPr>
-              <w:t xml:space="preserve"> = () =&gt; {};</w:t>
+              <w:t>var someVar = () =&gt; {};</w:t>
             </w:r>
           </w:p>
           <w:p>
@@ -9648,7 +8558,6 @@
                 <w:szCs w:val="24"/>
               </w:rPr>
             </w:pPr>
-            <w:proofErr w:type="gramStart"/>
             <w:r>
               <w:rPr>
                 <w:rFonts w:ascii="Times New Roman" w:eastAsia="Times New Roman" w:hAnsi="Times New Roman" w:cs="Times New Roman"/>
@@ -9669,7 +8578,6 @@
               </w:rPr>
               <w:t>this</w:t>
             </w:r>
-            <w:proofErr w:type="gramEnd"/>
             <w:r>
               <w:rPr>
                 <w:rFonts w:ascii="Times New Roman" w:eastAsia="Times New Roman" w:hAnsi="Times New Roman" w:cs="Times New Roman"/>
@@ -9837,27 +8745,7 @@
                 <w:sz w:val="24"/>
                 <w:szCs w:val="24"/>
               </w:rPr>
-              <w:t xml:space="preserve">Semicolons not required everywhere because </w:t>
-            </w:r>
-            <w:proofErr w:type="spellStart"/>
-            <w:r>
-              <w:rPr>
-                <w:rFonts w:ascii="Times New Roman" w:eastAsia="Times New Roman" w:hAnsi="Times New Roman" w:cs="Times New Roman"/>
-                <w:color w:val="000000"/>
-                <w:sz w:val="24"/>
-                <w:szCs w:val="24"/>
-              </w:rPr>
-              <w:t>javascript</w:t>
-            </w:r>
-            <w:proofErr w:type="spellEnd"/>
-            <w:r>
-              <w:rPr>
-                <w:rFonts w:ascii="Times New Roman" w:eastAsia="Times New Roman" w:hAnsi="Times New Roman" w:cs="Times New Roman"/>
-                <w:color w:val="000000"/>
-                <w:sz w:val="24"/>
-                <w:szCs w:val="24"/>
-              </w:rPr>
-              <w:t xml:space="preserve"> injects it for you, but generally not good practice to leave them out.</w:t>
+              <w:t>Semicolons not required everywhere because javascript injects it for you, but generally not good practice to leave them out.</w:t>
             </w:r>
           </w:p>
           <w:p>
@@ -9906,47 +8794,7 @@
                 <w:sz w:val="24"/>
                 <w:szCs w:val="24"/>
               </w:rPr>
-              <w:t xml:space="preserve">A lightweight </w:t>
-            </w:r>
-            <w:proofErr w:type="spellStart"/>
-            <w:r>
-              <w:rPr>
-                <w:rFonts w:ascii="Times New Roman" w:eastAsia="Times New Roman" w:hAnsi="Times New Roman" w:cs="Times New Roman"/>
-                <w:color w:val="000000"/>
-                <w:sz w:val="24"/>
-                <w:szCs w:val="24"/>
-              </w:rPr>
-              <w:t>javascript</w:t>
-            </w:r>
-            <w:proofErr w:type="spellEnd"/>
-            <w:r>
-              <w:rPr>
-                <w:rFonts w:ascii="Times New Roman" w:eastAsia="Times New Roman" w:hAnsi="Times New Roman" w:cs="Times New Roman"/>
-                <w:color w:val="000000"/>
-                <w:sz w:val="24"/>
-                <w:szCs w:val="24"/>
-              </w:rPr>
-              <w:t xml:space="preserve"> library that simplifies </w:t>
-            </w:r>
-            <w:proofErr w:type="spellStart"/>
-            <w:r>
-              <w:rPr>
-                <w:rFonts w:ascii="Times New Roman" w:eastAsia="Times New Roman" w:hAnsi="Times New Roman" w:cs="Times New Roman"/>
-                <w:color w:val="000000"/>
-                <w:sz w:val="24"/>
-                <w:szCs w:val="24"/>
-              </w:rPr>
-              <w:t>javascript</w:t>
-            </w:r>
-            <w:proofErr w:type="spellEnd"/>
-            <w:r>
-              <w:rPr>
-                <w:rFonts w:ascii="Times New Roman" w:eastAsia="Times New Roman" w:hAnsi="Times New Roman" w:cs="Times New Roman"/>
-                <w:color w:val="000000"/>
-                <w:sz w:val="24"/>
-                <w:szCs w:val="24"/>
-              </w:rPr>
-              <w:t xml:space="preserve"> features, as well as adding more utility.</w:t>
+              <w:t>A lightweight javascript library that simplifies javascript features, as well as adding more utility.</w:t>
             </w:r>
           </w:p>
           <w:p>
@@ -10491,27 +9339,7 @@
                 <w:sz w:val="24"/>
                 <w:szCs w:val="24"/>
               </w:rPr>
-              <w:t xml:space="preserve">Append parameters to the </w:t>
-            </w:r>
-            <w:proofErr w:type="gramStart"/>
-            <w:r>
-              <w:rPr>
-                <w:rFonts w:ascii="Times New Roman" w:eastAsia="Times New Roman" w:hAnsi="Times New Roman" w:cs="Times New Roman"/>
-                <w:color w:val="000000"/>
-                <w:sz w:val="24"/>
-                <w:szCs w:val="24"/>
-              </w:rPr>
-              <w:t>URL(</w:t>
-            </w:r>
-            <w:proofErr w:type="gramEnd"/>
-            <w:r>
-              <w:rPr>
-                <w:rFonts w:ascii="Times New Roman" w:eastAsia="Times New Roman" w:hAnsi="Times New Roman" w:cs="Times New Roman"/>
-                <w:color w:val="000000"/>
-                <w:sz w:val="24"/>
-                <w:szCs w:val="24"/>
-              </w:rPr>
-              <w:t xml:space="preserve">is a limit on how much data you can send with a GET request, but this depends on your browser and the max length of a query) in key-value pairs. </w:t>
+              <w:t xml:space="preserve">Append parameters to the URL(is a limit on how much data you can send with a GET request, but this depends on your browser and the max length of a query) in key-value pairs. </w:t>
             </w:r>
           </w:p>
           <w:p>
@@ -10523,25 +9351,14 @@
                 <w:szCs w:val="24"/>
               </w:rPr>
             </w:pPr>
-            <w:proofErr w:type="spellStart"/>
-            <w:r>
-              <w:rPr>
-                <w:rFonts w:ascii="Times New Roman" w:eastAsia="Times New Roman" w:hAnsi="Times New Roman" w:cs="Times New Roman"/>
-                <w:color w:val="000000"/>
-                <w:sz w:val="24"/>
-                <w:szCs w:val="24"/>
-              </w:rPr>
-              <w:t>ie</w:t>
-            </w:r>
-            <w:proofErr w:type="spellEnd"/>
-            <w:r>
-              <w:rPr>
-                <w:rFonts w:ascii="Times New Roman" w:eastAsia="Times New Roman" w:hAnsi="Times New Roman" w:cs="Times New Roman"/>
-                <w:color w:val="000000"/>
-                <w:sz w:val="24"/>
-                <w:szCs w:val="24"/>
-              </w:rPr>
-              <w:t>. url?key1=val1&amp;key2=val2</w:t>
+            <w:r>
+              <w:rPr>
+                <w:rFonts w:ascii="Times New Roman" w:eastAsia="Times New Roman" w:hAnsi="Times New Roman" w:cs="Times New Roman"/>
+                <w:color w:val="000000"/>
+                <w:sz w:val="24"/>
+                <w:szCs w:val="24"/>
+              </w:rPr>
+              <w:t>ie. url?key1=val1&amp;key2=val2</w:t>
             </w:r>
           </w:p>
           <w:p>
@@ -10566,27 +9383,7 @@
                 <w:sz w:val="24"/>
                 <w:szCs w:val="24"/>
               </w:rPr>
-              <w:t xml:space="preserve">No request </w:t>
-            </w:r>
-            <w:proofErr w:type="gramStart"/>
-            <w:r>
-              <w:rPr>
-                <w:rFonts w:ascii="Times New Roman" w:eastAsia="Times New Roman" w:hAnsi="Times New Roman" w:cs="Times New Roman"/>
-                <w:color w:val="000000"/>
-                <w:sz w:val="24"/>
-                <w:szCs w:val="24"/>
-              </w:rPr>
-              <w:t>body</w:t>
-            </w:r>
-            <w:proofErr w:type="gramEnd"/>
-            <w:r>
-              <w:rPr>
-                <w:rFonts w:ascii="Times New Roman" w:eastAsia="Times New Roman" w:hAnsi="Times New Roman" w:cs="Times New Roman"/>
-                <w:color w:val="000000"/>
-                <w:sz w:val="24"/>
-                <w:szCs w:val="24"/>
-              </w:rPr>
-              <w:t>!!!!!!</w:t>
+              <w:t>No request body!!!!!!</w:t>
             </w:r>
           </w:p>
           <w:p>
@@ -11539,7 +10336,6 @@
                 <w:szCs w:val="24"/>
               </w:rPr>
             </w:pPr>
-            <w:proofErr w:type="spellStart"/>
             <w:r>
               <w:rPr>
                 <w:rFonts w:ascii="Times New Roman" w:eastAsia="Times New Roman" w:hAnsi="Times New Roman" w:cs="Times New Roman"/>
@@ -11549,7 +10345,6 @@
               </w:rPr>
               <w:t>JSON.parse</w:t>
             </w:r>
-            <w:proofErr w:type="spellEnd"/>
           </w:p>
           <w:p>
             <w:pPr>
@@ -11566,7 +10361,6 @@
                 <w:szCs w:val="24"/>
               </w:rPr>
             </w:pPr>
-            <w:proofErr w:type="spellStart"/>
             <w:r>
               <w:rPr>
                 <w:rFonts w:ascii="Times New Roman" w:eastAsia="Times New Roman" w:hAnsi="Times New Roman" w:cs="Times New Roman"/>
@@ -11576,7 +10370,6 @@
               </w:rPr>
               <w:t>JSON.stringify</w:t>
             </w:r>
-            <w:proofErr w:type="spellEnd"/>
           </w:p>
         </w:tc>
       </w:tr>
@@ -11708,18 +10501,8 @@
                 <w:sz w:val="24"/>
                 <w:szCs w:val="24"/>
               </w:rPr>
-              <w:t xml:space="preserve">define </w:t>
-            </w:r>
-            <w:proofErr w:type="spellStart"/>
-            <w:r>
-              <w:rPr>
-                <w:rFonts w:ascii="Times New Roman" w:eastAsia="Times New Roman" w:hAnsi="Times New Roman" w:cs="Times New Roman"/>
-                <w:sz w:val="24"/>
-                <w:szCs w:val="24"/>
-              </w:rPr>
-              <w:t>onreadystatechange</w:t>
-            </w:r>
-            <w:proofErr w:type="spellEnd"/>
+              <w:t>define onreadystatechange</w:t>
+            </w:r>
           </w:p>
           <w:p>
             <w:pPr>
@@ -11815,25 +10598,7 @@
                 <w:sz w:val="24"/>
                 <w:szCs w:val="24"/>
               </w:rPr>
-              <w:t xml:space="preserve">Type coercion is the process of converting a value from one type to another (such as string to a number, object to </w:t>
-            </w:r>
-            <w:proofErr w:type="spellStart"/>
-            <w:r>
-              <w:rPr>
-                <w:rFonts w:ascii="Times New Roman" w:eastAsia="Times New Roman" w:hAnsi="Times New Roman" w:cs="Times New Roman"/>
-                <w:sz w:val="24"/>
-                <w:szCs w:val="24"/>
-              </w:rPr>
-              <w:t>boolean</w:t>
-            </w:r>
-            <w:proofErr w:type="spellEnd"/>
-            <w:r>
-              <w:rPr>
-                <w:rFonts w:ascii="Times New Roman" w:eastAsia="Times New Roman" w:hAnsi="Times New Roman" w:cs="Times New Roman"/>
-                <w:sz w:val="24"/>
-                <w:szCs w:val="24"/>
-              </w:rPr>
-              <w:t>, and so on). Any type, be it primitive or an object, is a valid subject for type coercion</w:t>
+              <w:t>Type coercion is the process of converting a value from one type to another (such as string to a number, object to boolean, and so on). Any type, be it primitive or an object, is a valid subject for type coercion</w:t>
             </w:r>
           </w:p>
         </w:tc>
@@ -11857,18 +10622,8 @@
                 <w:sz w:val="24"/>
                 <w:szCs w:val="24"/>
               </w:rPr>
-              <w:t xml:space="preserve">Truthy and </w:t>
-            </w:r>
-            <w:proofErr w:type="spellStart"/>
-            <w:r>
-              <w:rPr>
-                <w:rFonts w:ascii="Times New Roman" w:hAnsi="Times New Roman" w:cs="Times New Roman"/>
-                <w:sz w:val="24"/>
-                <w:szCs w:val="24"/>
-              </w:rPr>
-              <w:t>Falsy</w:t>
-            </w:r>
-            <w:proofErr w:type="spellEnd"/>
+              <w:t>Truthy and Falsy</w:t>
+            </w:r>
           </w:p>
         </w:tc>
         <w:tc>
@@ -11896,43 +10651,7 @@
                 <w:sz w:val="24"/>
                 <w:szCs w:val="24"/>
               </w:rPr>
-              <w:t xml:space="preserve">In JavaScript, a truthy value is a value that is considered true when encountered in a Boolean context. All values are truthy unless they are defined as </w:t>
-            </w:r>
-            <w:proofErr w:type="spellStart"/>
-            <w:r>
-              <w:rPr>
-                <w:rFonts w:ascii="Times New Roman" w:eastAsia="Times New Roman" w:hAnsi="Times New Roman" w:cs="Times New Roman"/>
-                <w:sz w:val="24"/>
-                <w:szCs w:val="24"/>
-              </w:rPr>
-              <w:t>falsy</w:t>
-            </w:r>
-            <w:proofErr w:type="spellEnd"/>
-            <w:r>
-              <w:rPr>
-                <w:rFonts w:ascii="Times New Roman" w:eastAsia="Times New Roman" w:hAnsi="Times New Roman" w:cs="Times New Roman"/>
-                <w:sz w:val="24"/>
-                <w:szCs w:val="24"/>
-              </w:rPr>
-              <w:t xml:space="preserve"> (i.e., except for false, 0, "", null, undefined, and </w:t>
-            </w:r>
-            <w:proofErr w:type="spellStart"/>
-            <w:r>
-              <w:rPr>
-                <w:rFonts w:ascii="Times New Roman" w:eastAsia="Times New Roman" w:hAnsi="Times New Roman" w:cs="Times New Roman"/>
-                <w:sz w:val="24"/>
-                <w:szCs w:val="24"/>
-              </w:rPr>
-              <w:t>NaN</w:t>
-            </w:r>
-            <w:proofErr w:type="spellEnd"/>
-            <w:r>
-              <w:rPr>
-                <w:rFonts w:ascii="Times New Roman" w:eastAsia="Times New Roman" w:hAnsi="Times New Roman" w:cs="Times New Roman"/>
-                <w:sz w:val="24"/>
-                <w:szCs w:val="24"/>
-              </w:rPr>
-              <w:t>).</w:t>
+              <w:t>In JavaScript, a truthy value is a value that is considered true when encountered in a Boolean context. All values are truthy unless they are defined as falsy (i.e., except for false, 0, "", null, undefined, and NaN).</w:t>
             </w:r>
           </w:p>
         </w:tc>
@@ -12011,8 +10730,6 @@
               </w:rPr>
               <w:t>Closure</w:t>
             </w:r>
-            <w:bookmarkStart w:id="0" w:name="_GoBack"/>
-            <w:bookmarkEnd w:id="0"/>
           </w:p>
         </w:tc>
         <w:tc>
@@ -14236,6 +12953,119 @@
     </w:lvl>
   </w:abstractNum>
   <w:abstractNum w:abstractNumId="11" w15:restartNumberingAfterBreak="0">
+    <w:nsid w:val="2FD529B4"/>
+    <w:multiLevelType w:val="hybridMultilevel"/>
+    <w:tmpl w:val="6902EB4E"/>
+    <w:lvl w:ilvl="0" w:tplc="04090001">
+      <w:start w:val="1"/>
+      <w:numFmt w:val="bullet"/>
+      <w:lvlText w:val=""/>
+      <w:lvlJc w:val="left"/>
+      <w:pPr>
+        <w:ind w:left="720" w:hanging="360"/>
+      </w:pPr>
+      <w:rPr>
+        <w:rFonts w:ascii="Symbol" w:hAnsi="Symbol" w:hint="default"/>
+      </w:rPr>
+    </w:lvl>
+    <w:lvl w:ilvl="1" w:tplc="04090003" w:tentative="1">
+      <w:start w:val="1"/>
+      <w:numFmt w:val="bullet"/>
+      <w:lvlText w:val="o"/>
+      <w:lvlJc w:val="left"/>
+      <w:pPr>
+        <w:ind w:left="1440" w:hanging="360"/>
+      </w:pPr>
+      <w:rPr>
+        <w:rFonts w:ascii="Courier New" w:hAnsi="Courier New" w:cs="Courier New" w:hint="default"/>
+      </w:rPr>
+    </w:lvl>
+    <w:lvl w:ilvl="2" w:tplc="04090005" w:tentative="1">
+      <w:start w:val="1"/>
+      <w:numFmt w:val="bullet"/>
+      <w:lvlText w:val=""/>
+      <w:lvlJc w:val="left"/>
+      <w:pPr>
+        <w:ind w:left="2160" w:hanging="360"/>
+      </w:pPr>
+      <w:rPr>
+        <w:rFonts w:ascii="Wingdings" w:hAnsi="Wingdings" w:hint="default"/>
+      </w:rPr>
+    </w:lvl>
+    <w:lvl w:ilvl="3" w:tplc="04090001" w:tentative="1">
+      <w:start w:val="1"/>
+      <w:numFmt w:val="bullet"/>
+      <w:lvlText w:val=""/>
+      <w:lvlJc w:val="left"/>
+      <w:pPr>
+        <w:ind w:left="2880" w:hanging="360"/>
+      </w:pPr>
+      <w:rPr>
+        <w:rFonts w:ascii="Symbol" w:hAnsi="Symbol" w:hint="default"/>
+      </w:rPr>
+    </w:lvl>
+    <w:lvl w:ilvl="4" w:tplc="04090003" w:tentative="1">
+      <w:start w:val="1"/>
+      <w:numFmt w:val="bullet"/>
+      <w:lvlText w:val="o"/>
+      <w:lvlJc w:val="left"/>
+      <w:pPr>
+        <w:ind w:left="3600" w:hanging="360"/>
+      </w:pPr>
+      <w:rPr>
+        <w:rFonts w:ascii="Courier New" w:hAnsi="Courier New" w:cs="Courier New" w:hint="default"/>
+      </w:rPr>
+    </w:lvl>
+    <w:lvl w:ilvl="5" w:tplc="04090005" w:tentative="1">
+      <w:start w:val="1"/>
+      <w:numFmt w:val="bullet"/>
+      <w:lvlText w:val=""/>
+      <w:lvlJc w:val="left"/>
+      <w:pPr>
+        <w:ind w:left="4320" w:hanging="360"/>
+      </w:pPr>
+      <w:rPr>
+        <w:rFonts w:ascii="Wingdings" w:hAnsi="Wingdings" w:hint="default"/>
+      </w:rPr>
+    </w:lvl>
+    <w:lvl w:ilvl="6" w:tplc="04090001" w:tentative="1">
+      <w:start w:val="1"/>
+      <w:numFmt w:val="bullet"/>
+      <w:lvlText w:val=""/>
+      <w:lvlJc w:val="left"/>
+      <w:pPr>
+        <w:ind w:left="5040" w:hanging="360"/>
+      </w:pPr>
+      <w:rPr>
+        <w:rFonts w:ascii="Symbol" w:hAnsi="Symbol" w:hint="default"/>
+      </w:rPr>
+    </w:lvl>
+    <w:lvl w:ilvl="7" w:tplc="04090003" w:tentative="1">
+      <w:start w:val="1"/>
+      <w:numFmt w:val="bullet"/>
+      <w:lvlText w:val="o"/>
+      <w:lvlJc w:val="left"/>
+      <w:pPr>
+        <w:ind w:left="5760" w:hanging="360"/>
+      </w:pPr>
+      <w:rPr>
+        <w:rFonts w:ascii="Courier New" w:hAnsi="Courier New" w:cs="Courier New" w:hint="default"/>
+      </w:rPr>
+    </w:lvl>
+    <w:lvl w:ilvl="8" w:tplc="04090005" w:tentative="1">
+      <w:start w:val="1"/>
+      <w:numFmt w:val="bullet"/>
+      <w:lvlText w:val=""/>
+      <w:lvlJc w:val="left"/>
+      <w:pPr>
+        <w:ind w:left="6480" w:hanging="360"/>
+      </w:pPr>
+      <w:rPr>
+        <w:rFonts w:ascii="Wingdings" w:hAnsi="Wingdings" w:hint="default"/>
+      </w:rPr>
+    </w:lvl>
+  </w:abstractNum>
+  <w:abstractNum w:abstractNumId="12" w15:restartNumberingAfterBreak="0">
     <w:nsid w:val="2FF213AF"/>
     <w:multiLevelType w:val="hybridMultilevel"/>
     <w:tmpl w:val="A722328A"/>
@@ -14352,7 +13182,7 @@
       </w:pPr>
     </w:lvl>
   </w:abstractNum>
-  <w:abstractNum w:abstractNumId="12" w15:restartNumberingAfterBreak="0">
+  <w:abstractNum w:abstractNumId="13" w15:restartNumberingAfterBreak="0">
     <w:nsid w:val="308F1FAB"/>
     <w:multiLevelType w:val="multilevel"/>
     <w:tmpl w:val="8E0249BC"/>
@@ -14501,7 +13331,7 @@
       </w:rPr>
     </w:lvl>
   </w:abstractNum>
-  <w:abstractNum w:abstractNumId="13" w15:restartNumberingAfterBreak="0">
+  <w:abstractNum w:abstractNumId="14" w15:restartNumberingAfterBreak="0">
     <w:nsid w:val="33504690"/>
     <w:multiLevelType w:val="multilevel"/>
     <w:tmpl w:val="AA8677E2"/>
@@ -14650,7 +13480,7 @@
       </w:rPr>
     </w:lvl>
   </w:abstractNum>
-  <w:abstractNum w:abstractNumId="14" w15:restartNumberingAfterBreak="0">
+  <w:abstractNum w:abstractNumId="15" w15:restartNumberingAfterBreak="0">
     <w:nsid w:val="371B52A7"/>
     <w:multiLevelType w:val="multilevel"/>
     <w:tmpl w:val="3D9012B6"/>
@@ -14799,7 +13629,7 @@
       </w:rPr>
     </w:lvl>
   </w:abstractNum>
-  <w:abstractNum w:abstractNumId="15" w15:restartNumberingAfterBreak="0">
+  <w:abstractNum w:abstractNumId="16" w15:restartNumberingAfterBreak="0">
     <w:nsid w:val="39C61CEE"/>
     <w:multiLevelType w:val="hybridMultilevel"/>
     <w:tmpl w:val="86AE2564"/>
@@ -14912,7 +13742,7 @@
       </w:rPr>
     </w:lvl>
   </w:abstractNum>
-  <w:abstractNum w:abstractNumId="16" w15:restartNumberingAfterBreak="0">
+  <w:abstractNum w:abstractNumId="17" w15:restartNumberingAfterBreak="0">
     <w:nsid w:val="3A1616BE"/>
     <w:multiLevelType w:val="hybridMultilevel"/>
     <w:tmpl w:val="320C7404"/>
@@ -15025,7 +13855,7 @@
       </w:rPr>
     </w:lvl>
   </w:abstractNum>
-  <w:abstractNum w:abstractNumId="17" w15:restartNumberingAfterBreak="0">
+  <w:abstractNum w:abstractNumId="18" w15:restartNumberingAfterBreak="0">
     <w:nsid w:val="3B142710"/>
     <w:multiLevelType w:val="hybridMultilevel"/>
     <w:tmpl w:val="B5621DBC"/>
@@ -15138,7 +13968,7 @@
       </w:rPr>
     </w:lvl>
   </w:abstractNum>
-  <w:abstractNum w:abstractNumId="18" w15:restartNumberingAfterBreak="0">
+  <w:abstractNum w:abstractNumId="19" w15:restartNumberingAfterBreak="0">
     <w:nsid w:val="3CF53304"/>
     <w:multiLevelType w:val="multilevel"/>
     <w:tmpl w:val="9BD0F168"/>
@@ -15287,7 +14117,7 @@
       </w:rPr>
     </w:lvl>
   </w:abstractNum>
-  <w:abstractNum w:abstractNumId="19" w15:restartNumberingAfterBreak="0">
+  <w:abstractNum w:abstractNumId="20" w15:restartNumberingAfterBreak="0">
     <w:nsid w:val="415B0118"/>
     <w:multiLevelType w:val="hybridMultilevel"/>
     <w:tmpl w:val="59A0DD44"/>
@@ -15400,7 +14230,7 @@
       </w:rPr>
     </w:lvl>
   </w:abstractNum>
-  <w:abstractNum w:abstractNumId="20" w15:restartNumberingAfterBreak="0">
+  <w:abstractNum w:abstractNumId="21" w15:restartNumberingAfterBreak="0">
     <w:nsid w:val="41CB43AE"/>
     <w:multiLevelType w:val="multilevel"/>
     <w:tmpl w:val="5944F6B2"/>
@@ -15549,7 +14379,7 @@
       </w:rPr>
     </w:lvl>
   </w:abstractNum>
-  <w:abstractNum w:abstractNumId="21" w15:restartNumberingAfterBreak="0">
+  <w:abstractNum w:abstractNumId="22" w15:restartNumberingAfterBreak="0">
     <w:nsid w:val="42B30A00"/>
     <w:multiLevelType w:val="hybridMultilevel"/>
     <w:tmpl w:val="C1A67376"/>
@@ -15662,7 +14492,7 @@
       </w:rPr>
     </w:lvl>
   </w:abstractNum>
-  <w:abstractNum w:abstractNumId="22" w15:restartNumberingAfterBreak="0">
+  <w:abstractNum w:abstractNumId="23" w15:restartNumberingAfterBreak="0">
     <w:nsid w:val="447B6CFF"/>
     <w:multiLevelType w:val="multilevel"/>
     <w:tmpl w:val="6C265BCA"/>
@@ -15811,7 +14641,7 @@
       </w:rPr>
     </w:lvl>
   </w:abstractNum>
-  <w:abstractNum w:abstractNumId="23" w15:restartNumberingAfterBreak="0">
+  <w:abstractNum w:abstractNumId="24" w15:restartNumberingAfterBreak="0">
     <w:nsid w:val="44AB04B9"/>
     <w:multiLevelType w:val="multilevel"/>
     <w:tmpl w:val="DE445D2C"/>
@@ -15960,7 +14790,7 @@
       </w:rPr>
     </w:lvl>
   </w:abstractNum>
-  <w:abstractNum w:abstractNumId="24" w15:restartNumberingAfterBreak="0">
+  <w:abstractNum w:abstractNumId="25" w15:restartNumberingAfterBreak="0">
     <w:nsid w:val="49F91E5E"/>
     <w:multiLevelType w:val="hybridMultilevel"/>
     <w:tmpl w:val="629A3900"/>
@@ -16073,7 +14903,7 @@
       </w:rPr>
     </w:lvl>
   </w:abstractNum>
-  <w:abstractNum w:abstractNumId="25" w15:restartNumberingAfterBreak="0">
+  <w:abstractNum w:abstractNumId="26" w15:restartNumberingAfterBreak="0">
     <w:nsid w:val="4AD05E5B"/>
     <w:multiLevelType w:val="multilevel"/>
     <w:tmpl w:val="2C9E34B6"/>
@@ -16222,7 +15052,7 @@
       </w:rPr>
     </w:lvl>
   </w:abstractNum>
-  <w:abstractNum w:abstractNumId="26" w15:restartNumberingAfterBreak="0">
+  <w:abstractNum w:abstractNumId="27" w15:restartNumberingAfterBreak="0">
     <w:nsid w:val="50550BFC"/>
     <w:multiLevelType w:val="multilevel"/>
     <w:tmpl w:val="FB0A5706"/>
@@ -16371,7 +15201,7 @@
       </w:rPr>
     </w:lvl>
   </w:abstractNum>
-  <w:abstractNum w:abstractNumId="27" w15:restartNumberingAfterBreak="0">
+  <w:abstractNum w:abstractNumId="28" w15:restartNumberingAfterBreak="0">
     <w:nsid w:val="508723B3"/>
     <w:multiLevelType w:val="hybridMultilevel"/>
     <w:tmpl w:val="60D8BBF0"/>
@@ -16484,7 +15314,7 @@
       </w:rPr>
     </w:lvl>
   </w:abstractNum>
-  <w:abstractNum w:abstractNumId="28" w15:restartNumberingAfterBreak="0">
+  <w:abstractNum w:abstractNumId="29" w15:restartNumberingAfterBreak="0">
     <w:nsid w:val="50DF35D4"/>
     <w:multiLevelType w:val="multilevel"/>
     <w:tmpl w:val="8612F00E"/>
@@ -16633,7 +15463,7 @@
       </w:rPr>
     </w:lvl>
   </w:abstractNum>
-  <w:abstractNum w:abstractNumId="29" w15:restartNumberingAfterBreak="0">
+  <w:abstractNum w:abstractNumId="30" w15:restartNumberingAfterBreak="0">
     <w:nsid w:val="52392534"/>
     <w:multiLevelType w:val="multilevel"/>
     <w:tmpl w:val="F078F522"/>
@@ -16782,7 +15612,7 @@
       </w:rPr>
     </w:lvl>
   </w:abstractNum>
-  <w:abstractNum w:abstractNumId="30" w15:restartNumberingAfterBreak="0">
+  <w:abstractNum w:abstractNumId="31" w15:restartNumberingAfterBreak="0">
     <w:nsid w:val="540810DF"/>
     <w:multiLevelType w:val="hybridMultilevel"/>
     <w:tmpl w:val="DA242904"/>
@@ -16895,7 +15725,7 @@
       </w:rPr>
     </w:lvl>
   </w:abstractNum>
-  <w:abstractNum w:abstractNumId="31" w15:restartNumberingAfterBreak="0">
+  <w:abstractNum w:abstractNumId="32" w15:restartNumberingAfterBreak="0">
     <w:nsid w:val="5D8E5C19"/>
     <w:multiLevelType w:val="multilevel"/>
     <w:tmpl w:val="007E4BB0"/>
@@ -17044,7 +15874,7 @@
       </w:rPr>
     </w:lvl>
   </w:abstractNum>
-  <w:abstractNum w:abstractNumId="32" w15:restartNumberingAfterBreak="0">
+  <w:abstractNum w:abstractNumId="33" w15:restartNumberingAfterBreak="0">
     <w:nsid w:val="5EC15079"/>
     <w:multiLevelType w:val="multilevel"/>
     <w:tmpl w:val="CDB41612"/>
@@ -17193,7 +16023,7 @@
       </w:rPr>
     </w:lvl>
   </w:abstractNum>
-  <w:abstractNum w:abstractNumId="33" w15:restartNumberingAfterBreak="0">
+  <w:abstractNum w:abstractNumId="34" w15:restartNumberingAfterBreak="0">
     <w:nsid w:val="5F9F2396"/>
     <w:multiLevelType w:val="multilevel"/>
     <w:tmpl w:val="DC2E5AE8"/>
@@ -17342,7 +16172,7 @@
       </w:rPr>
     </w:lvl>
   </w:abstractNum>
-  <w:abstractNum w:abstractNumId="34" w15:restartNumberingAfterBreak="0">
+  <w:abstractNum w:abstractNumId="35" w15:restartNumberingAfterBreak="0">
     <w:nsid w:val="6415452C"/>
     <w:multiLevelType w:val="hybridMultilevel"/>
     <w:tmpl w:val="F692D4BC"/>
@@ -17455,7 +16285,7 @@
       </w:rPr>
     </w:lvl>
   </w:abstractNum>
-  <w:abstractNum w:abstractNumId="35" w15:restartNumberingAfterBreak="0">
+  <w:abstractNum w:abstractNumId="36" w15:restartNumberingAfterBreak="0">
     <w:nsid w:val="658317E3"/>
     <w:multiLevelType w:val="hybridMultilevel"/>
     <w:tmpl w:val="273CB2D4"/>
@@ -17568,7 +16398,7 @@
       </w:pPr>
     </w:lvl>
   </w:abstractNum>
-  <w:abstractNum w:abstractNumId="36" w15:restartNumberingAfterBreak="0">
+  <w:abstractNum w:abstractNumId="37" w15:restartNumberingAfterBreak="0">
     <w:nsid w:val="668E276A"/>
     <w:multiLevelType w:val="multilevel"/>
     <w:tmpl w:val="89E20F2C"/>
@@ -17717,7 +16547,7 @@
       </w:rPr>
     </w:lvl>
   </w:abstractNum>
-  <w:abstractNum w:abstractNumId="37" w15:restartNumberingAfterBreak="0">
+  <w:abstractNum w:abstractNumId="38" w15:restartNumberingAfterBreak="0">
     <w:nsid w:val="68DF0D3C"/>
     <w:multiLevelType w:val="hybridMultilevel"/>
     <w:tmpl w:val="DE5C21F2"/>
@@ -17830,7 +16660,7 @@
       </w:rPr>
     </w:lvl>
   </w:abstractNum>
-  <w:abstractNum w:abstractNumId="38" w15:restartNumberingAfterBreak="0">
+  <w:abstractNum w:abstractNumId="39" w15:restartNumberingAfterBreak="0">
     <w:nsid w:val="6B2B16E1"/>
     <w:multiLevelType w:val="multilevel"/>
     <w:tmpl w:val="DBF02AD2"/>
@@ -17979,7 +16809,7 @@
       </w:rPr>
     </w:lvl>
   </w:abstractNum>
-  <w:abstractNum w:abstractNumId="39" w15:restartNumberingAfterBreak="0">
+  <w:abstractNum w:abstractNumId="40" w15:restartNumberingAfterBreak="0">
     <w:nsid w:val="6BAB4338"/>
     <w:multiLevelType w:val="multilevel"/>
     <w:tmpl w:val="214002B2"/>
@@ -18128,7 +16958,7 @@
       </w:rPr>
     </w:lvl>
   </w:abstractNum>
-  <w:abstractNum w:abstractNumId="40" w15:restartNumberingAfterBreak="0">
+  <w:abstractNum w:abstractNumId="41" w15:restartNumberingAfterBreak="0">
     <w:nsid w:val="6E1901F2"/>
     <w:multiLevelType w:val="multilevel"/>
     <w:tmpl w:val="B3CAF584"/>
@@ -18277,7 +17107,7 @@
       </w:rPr>
     </w:lvl>
   </w:abstractNum>
-  <w:abstractNum w:abstractNumId="41" w15:restartNumberingAfterBreak="0">
+  <w:abstractNum w:abstractNumId="42" w15:restartNumberingAfterBreak="0">
     <w:nsid w:val="6EB5729D"/>
     <w:multiLevelType w:val="multilevel"/>
     <w:tmpl w:val="64F69AB4"/>
@@ -18390,7 +17220,7 @@
       </w:pPr>
     </w:lvl>
   </w:abstractNum>
-  <w:abstractNum w:abstractNumId="42" w15:restartNumberingAfterBreak="0">
+  <w:abstractNum w:abstractNumId="43" w15:restartNumberingAfterBreak="0">
     <w:nsid w:val="71105387"/>
     <w:multiLevelType w:val="hybridMultilevel"/>
     <w:tmpl w:val="50428262"/>
@@ -18503,7 +17333,7 @@
       </w:rPr>
     </w:lvl>
   </w:abstractNum>
-  <w:abstractNum w:abstractNumId="43" w15:restartNumberingAfterBreak="0">
+  <w:abstractNum w:abstractNumId="44" w15:restartNumberingAfterBreak="0">
     <w:nsid w:val="722C6023"/>
     <w:multiLevelType w:val="multilevel"/>
     <w:tmpl w:val="AEF6C040"/>
@@ -18652,7 +17482,7 @@
       </w:rPr>
     </w:lvl>
   </w:abstractNum>
-  <w:abstractNum w:abstractNumId="44" w15:restartNumberingAfterBreak="0">
+  <w:abstractNum w:abstractNumId="45" w15:restartNumberingAfterBreak="0">
     <w:nsid w:val="7339131F"/>
     <w:multiLevelType w:val="hybridMultilevel"/>
     <w:tmpl w:val="6864401A"/>
@@ -18769,7 +17599,7 @@
       </w:pPr>
     </w:lvl>
   </w:abstractNum>
-  <w:abstractNum w:abstractNumId="45" w15:restartNumberingAfterBreak="0">
+  <w:abstractNum w:abstractNumId="46" w15:restartNumberingAfterBreak="0">
     <w:nsid w:val="75882F8B"/>
     <w:multiLevelType w:val="hybridMultilevel"/>
     <w:tmpl w:val="2F4E4C0C"/>
@@ -18882,7 +17712,7 @@
       </w:rPr>
     </w:lvl>
   </w:abstractNum>
-  <w:abstractNum w:abstractNumId="46" w15:restartNumberingAfterBreak="0">
+  <w:abstractNum w:abstractNumId="47" w15:restartNumberingAfterBreak="0">
     <w:nsid w:val="75B02D05"/>
     <w:multiLevelType w:val="multilevel"/>
     <w:tmpl w:val="AEB24E56"/>
@@ -19027,7 +17857,7 @@
       </w:rPr>
     </w:lvl>
   </w:abstractNum>
-  <w:abstractNum w:abstractNumId="47" w15:restartNumberingAfterBreak="0">
+  <w:abstractNum w:abstractNumId="48" w15:restartNumberingAfterBreak="0">
     <w:nsid w:val="76991C15"/>
     <w:multiLevelType w:val="multilevel"/>
     <w:tmpl w:val="11E2619A"/>
@@ -19176,7 +18006,7 @@
       </w:rPr>
     </w:lvl>
   </w:abstractNum>
-  <w:abstractNum w:abstractNumId="48" w15:restartNumberingAfterBreak="0">
+  <w:abstractNum w:abstractNumId="49" w15:restartNumberingAfterBreak="0">
     <w:nsid w:val="77C91A2E"/>
     <w:multiLevelType w:val="multilevel"/>
     <w:tmpl w:val="3A5E9442"/>
@@ -19325,7 +18155,7 @@
       </w:rPr>
     </w:lvl>
   </w:abstractNum>
-  <w:abstractNum w:abstractNumId="49" w15:restartNumberingAfterBreak="0">
+  <w:abstractNum w:abstractNumId="50" w15:restartNumberingAfterBreak="0">
     <w:nsid w:val="7BF24BEE"/>
     <w:multiLevelType w:val="multilevel"/>
     <w:tmpl w:val="396668D2"/>
@@ -19478,22 +18308,22 @@
     <w:abstractNumId w:val="9"/>
   </w:num>
   <w:num w:numId="2">
-    <w:abstractNumId w:val="12"/>
+    <w:abstractNumId w:val="13"/>
   </w:num>
   <w:num w:numId="3">
-    <w:abstractNumId w:val="16"/>
+    <w:abstractNumId w:val="17"/>
   </w:num>
   <w:num w:numId="4">
-    <w:abstractNumId w:val="21"/>
+    <w:abstractNumId w:val="22"/>
   </w:num>
   <w:num w:numId="5">
-    <w:abstractNumId w:val="24"/>
+    <w:abstractNumId w:val="25"/>
   </w:num>
   <w:num w:numId="6">
     <w:abstractNumId w:val="0"/>
   </w:num>
   <w:num w:numId="7">
-    <w:abstractNumId w:val="32"/>
+    <w:abstractNumId w:val="33"/>
     <w:lvlOverride w:ilvl="3">
       <w:lvl w:ilvl="3">
         <w:numFmt w:val="bullet"/>
@@ -19513,28 +18343,28 @@
     </w:lvlOverride>
   </w:num>
   <w:num w:numId="8">
-    <w:abstractNumId w:val="19"/>
+    <w:abstractNumId w:val="20"/>
   </w:num>
   <w:num w:numId="9">
-    <w:abstractNumId w:val="17"/>
+    <w:abstractNumId w:val="18"/>
   </w:num>
   <w:num w:numId="10">
     <w:abstractNumId w:val="8"/>
   </w:num>
   <w:num w:numId="11">
-    <w:abstractNumId w:val="42"/>
+    <w:abstractNumId w:val="43"/>
   </w:num>
   <w:num w:numId="12">
-    <w:abstractNumId w:val="34"/>
+    <w:abstractNumId w:val="35"/>
   </w:num>
   <w:num w:numId="13">
-    <w:abstractNumId w:val="37"/>
+    <w:abstractNumId w:val="38"/>
   </w:num>
   <w:num w:numId="14">
-    <w:abstractNumId w:val="45"/>
+    <w:abstractNumId w:val="46"/>
   </w:num>
   <w:num w:numId="15">
-    <w:abstractNumId w:val="22"/>
+    <w:abstractNumId w:val="23"/>
     <w:lvlOverride w:ilvl="3">
       <w:lvl w:ilvl="3">
         <w:numFmt w:val="bullet"/>
@@ -19554,13 +18384,13 @@
     </w:lvlOverride>
   </w:num>
   <w:num w:numId="16">
-    <w:abstractNumId w:val="32"/>
+    <w:abstractNumId w:val="33"/>
   </w:num>
   <w:num w:numId="17">
-    <w:abstractNumId w:val="26"/>
+    <w:abstractNumId w:val="27"/>
   </w:num>
   <w:num w:numId="18">
-    <w:abstractNumId w:val="26"/>
+    <w:abstractNumId w:val="27"/>
     <w:lvlOverride w:ilvl="1">
       <w:lvl w:ilvl="1">
         <w:numFmt w:val="bullet"/>
@@ -19583,10 +18413,10 @@
     <w:abstractNumId w:val="1"/>
   </w:num>
   <w:num w:numId="20">
-    <w:abstractNumId w:val="41"/>
+    <w:abstractNumId w:val="42"/>
   </w:num>
   <w:num w:numId="21">
-    <w:abstractNumId w:val="18"/>
+    <w:abstractNumId w:val="19"/>
     <w:lvlOverride w:ilvl="1">
       <w:lvl w:ilvl="1">
         <w:numFmt w:val="bullet"/>
@@ -19609,16 +18439,16 @@
     <w:abstractNumId w:val="6"/>
   </w:num>
   <w:num w:numId="23">
-    <w:abstractNumId w:val="15"/>
+    <w:abstractNumId w:val="16"/>
   </w:num>
   <w:num w:numId="24">
-    <w:abstractNumId w:val="30"/>
+    <w:abstractNumId w:val="31"/>
   </w:num>
   <w:num w:numId="25">
-    <w:abstractNumId w:val="48"/>
+    <w:abstractNumId w:val="49"/>
   </w:num>
   <w:num w:numId="26">
-    <w:abstractNumId w:val="48"/>
+    <w:abstractNumId w:val="49"/>
     <w:lvlOverride w:ilvl="1">
       <w:lvl w:ilvl="1">
         <w:numFmt w:val="bullet"/>
@@ -19641,10 +18471,10 @@
     <w:abstractNumId w:val="5"/>
   </w:num>
   <w:num w:numId="28">
-    <w:abstractNumId w:val="31"/>
+    <w:abstractNumId w:val="32"/>
   </w:num>
   <w:num w:numId="29">
-    <w:abstractNumId w:val="47"/>
+    <w:abstractNumId w:val="48"/>
     <w:lvlOverride w:ilvl="1">
       <w:lvl w:ilvl="1">
         <w:numFmt w:val="bullet"/>
@@ -19664,10 +18494,10 @@
     </w:lvlOverride>
   </w:num>
   <w:num w:numId="30">
-    <w:abstractNumId w:val="46"/>
+    <w:abstractNumId w:val="47"/>
   </w:num>
   <w:num w:numId="31">
-    <w:abstractNumId w:val="29"/>
+    <w:abstractNumId w:val="30"/>
     <w:lvlOverride w:ilvl="1">
       <w:lvl w:ilvl="1">
         <w:numFmt w:val="bullet"/>
@@ -19687,7 +18517,7 @@
     </w:lvlOverride>
   </w:num>
   <w:num w:numId="32">
-    <w:abstractNumId w:val="36"/>
+    <w:abstractNumId w:val="37"/>
     <w:lvlOverride w:ilvl="2">
       <w:lvl w:ilvl="2">
         <w:numFmt w:val="bullet"/>
@@ -19707,10 +18537,10 @@
     </w:lvlOverride>
   </w:num>
   <w:num w:numId="33">
-    <w:abstractNumId w:val="23"/>
+    <w:abstractNumId w:val="24"/>
   </w:num>
   <w:num w:numId="34">
-    <w:abstractNumId w:val="38"/>
+    <w:abstractNumId w:val="39"/>
     <w:lvlOverride w:ilvl="1">
       <w:lvl w:ilvl="1">
         <w:numFmt w:val="bullet"/>
@@ -19753,31 +18583,31 @@
     </w:lvlOverride>
   </w:num>
   <w:num w:numId="37">
-    <w:abstractNumId w:val="49"/>
+    <w:abstractNumId w:val="50"/>
   </w:num>
   <w:num w:numId="38">
-    <w:abstractNumId w:val="28"/>
+    <w:abstractNumId w:val="29"/>
   </w:num>
   <w:num w:numId="39">
     <w:abstractNumId w:val="2"/>
   </w:num>
   <w:num w:numId="40">
-    <w:abstractNumId w:val="13"/>
+    <w:abstractNumId w:val="14"/>
   </w:num>
   <w:num w:numId="41">
-    <w:abstractNumId w:val="33"/>
+    <w:abstractNumId w:val="34"/>
   </w:num>
   <w:num w:numId="42">
-    <w:abstractNumId w:val="40"/>
+    <w:abstractNumId w:val="41"/>
   </w:num>
   <w:num w:numId="43">
-    <w:abstractNumId w:val="14"/>
+    <w:abstractNumId w:val="15"/>
   </w:num>
   <w:num w:numId="44">
-    <w:abstractNumId w:val="44"/>
+    <w:abstractNumId w:val="45"/>
   </w:num>
   <w:num w:numId="45">
-    <w:abstractNumId w:val="44"/>
+    <w:abstractNumId w:val="45"/>
     <w:lvlOverride w:ilvl="2">
       <w:lvl w:ilvl="2" w:tplc="474EE49C">
         <w:numFmt w:val="bullet"/>
@@ -19797,10 +18627,10 @@
     </w:lvlOverride>
   </w:num>
   <w:num w:numId="46">
-    <w:abstractNumId w:val="35"/>
+    <w:abstractNumId w:val="36"/>
   </w:num>
   <w:num w:numId="47">
-    <w:abstractNumId w:val="20"/>
+    <w:abstractNumId w:val="21"/>
     <w:lvlOverride w:ilvl="2">
       <w:lvl w:ilvl="2">
         <w:numFmt w:val="bullet"/>
@@ -19820,7 +18650,7 @@
     </w:lvlOverride>
   </w:num>
   <w:num w:numId="48">
-    <w:abstractNumId w:val="25"/>
+    <w:abstractNumId w:val="26"/>
     <w:lvlOverride w:ilvl="2">
       <w:lvl w:ilvl="2">
         <w:numFmt w:val="bullet"/>
@@ -19840,10 +18670,10 @@
     </w:lvlOverride>
   </w:num>
   <w:num w:numId="49">
-    <w:abstractNumId w:val="11"/>
+    <w:abstractNumId w:val="12"/>
   </w:num>
   <w:num w:numId="50">
-    <w:abstractNumId w:val="11"/>
+    <w:abstractNumId w:val="12"/>
     <w:lvlOverride w:ilvl="2">
       <w:lvl w:ilvl="2" w:tplc="F5B0EF20">
         <w:numFmt w:val="bullet"/>
@@ -19866,7 +18696,7 @@
     <w:abstractNumId w:val="10"/>
   </w:num>
   <w:num w:numId="52">
-    <w:abstractNumId w:val="39"/>
+    <w:abstractNumId w:val="40"/>
     <w:lvlOverride w:ilvl="2">
       <w:lvl w:ilvl="2">
         <w:numFmt w:val="bullet"/>
@@ -19886,7 +18716,7 @@
     </w:lvlOverride>
   </w:num>
   <w:num w:numId="53">
-    <w:abstractNumId w:val="39"/>
+    <w:abstractNumId w:val="40"/>
     <w:lvlOverride w:ilvl="1">
       <w:lvl w:ilvl="1">
         <w:numFmt w:val="bullet"/>
@@ -19923,10 +18753,10 @@
     </w:lvlOverride>
   </w:num>
   <w:num w:numId="54">
-    <w:abstractNumId w:val="43"/>
+    <w:abstractNumId w:val="44"/>
   </w:num>
   <w:num w:numId="55">
-    <w:abstractNumId w:val="43"/>
+    <w:abstractNumId w:val="44"/>
     <w:lvlOverride w:ilvl="1">
       <w:lvl w:ilvl="1">
         <w:numFmt w:val="bullet"/>
@@ -19949,7 +18779,10 @@
     <w:abstractNumId w:val="4"/>
   </w:num>
   <w:num w:numId="57">
-    <w:abstractNumId w:val="27"/>
+    <w:abstractNumId w:val="28"/>
+  </w:num>
+  <w:num w:numId="58">
+    <w:abstractNumId w:val="11"/>
   </w:num>
   <w:numIdMacAtCleanup w:val="57"/>
 </w:numbering>
@@ -20356,6 +19189,7 @@
   <w:style w:type="character" w:default="1" w:styleId="DefaultParagraphFont">
     <w:name w:val="Default Paragraph Font"/>
     <w:uiPriority w:val="1"/>
+    <w:semiHidden/>
     <w:unhideWhenUsed/>
   </w:style>
   <w:style w:type="table" w:default="1" w:styleId="TableNormal">

</xml_diff>